<commit_message>
ajout d'une version, doc
</commit_message>
<xml_diff>
--- a/docs/Cas d'utilisation.docx
+++ b/docs/Cas d'utilisation.docx
@@ -349,7 +349,25 @@
                 <w:color w:val="000000"/>
                 <w:lang w:eastAsia="en-GB"/>
               </w:rPr>
-              <w:t>L’utilisateur insère son adresse mail et son mot de passe</w:t>
+              <w:t xml:space="preserve">L’utilisateur insère son adresse </w:t>
+            </w:r>
+            <w:proofErr w:type="gramStart"/>
+            <w:r>
+              <w:rPr>
+                <w:rFonts w:ascii="Arial" w:eastAsia="Times New Roman" w:hAnsi="Arial" w:cs="Arial"/>
+                <w:color w:val="000000"/>
+                <w:lang w:eastAsia="en-GB"/>
+              </w:rPr>
+              <w:t>mail</w:t>
+            </w:r>
+            <w:proofErr w:type="gramEnd"/>
+            <w:r>
+              <w:rPr>
+                <w:rFonts w:ascii="Arial" w:eastAsia="Times New Roman" w:hAnsi="Arial" w:cs="Arial"/>
+                <w:color w:val="000000"/>
+                <w:lang w:eastAsia="en-GB"/>
+              </w:rPr>
+              <w:t xml:space="preserve"> et son mot de passe</w:t>
             </w:r>
           </w:p>
           <w:p>
@@ -530,7 +548,25 @@
                 <w:color w:val="000000"/>
                 <w:lang w:eastAsia="en-GB"/>
               </w:rPr>
-              <w:t xml:space="preserve"> mail ou le mot de passe n’est pas valide.</w:t>
+              <w:t xml:space="preserve"> </w:t>
+            </w:r>
+            <w:proofErr w:type="gramStart"/>
+            <w:r>
+              <w:rPr>
+                <w:rFonts w:ascii="Arial" w:eastAsia="Times New Roman" w:hAnsi="Arial" w:cs="Arial"/>
+                <w:color w:val="000000"/>
+                <w:lang w:eastAsia="en-GB"/>
+              </w:rPr>
+              <w:t>mail</w:t>
+            </w:r>
+            <w:proofErr w:type="gramEnd"/>
+            <w:r>
+              <w:rPr>
+                <w:rFonts w:ascii="Arial" w:eastAsia="Times New Roman" w:hAnsi="Arial" w:cs="Arial"/>
+                <w:color w:val="000000"/>
+                <w:lang w:eastAsia="en-GB"/>
+              </w:rPr>
+              <w:t xml:space="preserve"> ou le mot de passe n’est pas valide.</w:t>
             </w:r>
           </w:p>
           <w:p>
@@ -1024,7 +1060,25 @@
                 <w:color w:val="000000"/>
                 <w:lang w:eastAsia="en-GB"/>
               </w:rPr>
-              <w:t>Je saisi le l’adresse mail “</w:t>
+              <w:t xml:space="preserve">Je saisi le l’adresse </w:t>
+            </w:r>
+            <w:proofErr w:type="gramStart"/>
+            <w:r>
+              <w:rPr>
+                <w:rFonts w:ascii="Arial" w:eastAsia="Times New Roman" w:hAnsi="Arial" w:cs="Arial"/>
+                <w:color w:val="000000"/>
+                <w:lang w:eastAsia="en-GB"/>
+              </w:rPr>
+              <w:t>mail</w:t>
+            </w:r>
+            <w:proofErr w:type="gramEnd"/>
+            <w:r>
+              <w:rPr>
+                <w:rFonts w:ascii="Arial" w:eastAsia="Times New Roman" w:hAnsi="Arial" w:cs="Arial"/>
+                <w:color w:val="000000"/>
+                <w:lang w:eastAsia="en-GB"/>
+              </w:rPr>
+              <w:t xml:space="preserve"> “</w:t>
             </w:r>
             <w:hyperlink r:id="rId6" w:history="1">
               <w:r>
@@ -1193,7 +1247,25 @@
                 <w:color w:val="000000"/>
                 <w:lang w:eastAsia="en-GB"/>
               </w:rPr>
-              <w:t>Je saisi le l’adresse mail “test</w:t>
+              <w:t xml:space="preserve">Je saisi le l’adresse </w:t>
+            </w:r>
+            <w:proofErr w:type="gramStart"/>
+            <w:r>
+              <w:rPr>
+                <w:rFonts w:ascii="Arial" w:eastAsia="Times New Roman" w:hAnsi="Arial" w:cs="Arial"/>
+                <w:color w:val="000000"/>
+                <w:lang w:eastAsia="en-GB"/>
+              </w:rPr>
+              <w:t>mail</w:t>
+            </w:r>
+            <w:proofErr w:type="gramEnd"/>
+            <w:r>
+              <w:rPr>
+                <w:rFonts w:ascii="Arial" w:eastAsia="Times New Roman" w:hAnsi="Arial" w:cs="Arial"/>
+                <w:color w:val="000000"/>
+                <w:lang w:eastAsia="en-GB"/>
+              </w:rPr>
+              <w:t xml:space="preserve"> “test</w:t>
             </w:r>
             <w:hyperlink r:id="rId7" w:history="1">
               <w:r>
@@ -1580,7 +1652,23 @@
                 <w:color w:val="000000"/>
                 <w:lang w:eastAsia="en-GB"/>
               </w:rPr>
-              <w:t>Nom cas d’utilisation: Liste des comptes utilisateurs</w:t>
+              <w:t xml:space="preserve">Nom cas </w:t>
+            </w:r>
+            <w:r>
+              <w:rPr>
+                <w:rFonts w:ascii="Arial" w:eastAsia="Times New Roman" w:hAnsi="Arial" w:cs="Arial"/>
+                <w:color w:val="000000"/>
+                <w:lang w:eastAsia="en-GB"/>
+              </w:rPr>
+              <w:t>d’utilisation :</w:t>
+            </w:r>
+            <w:r>
+              <w:rPr>
+                <w:rFonts w:ascii="Arial" w:eastAsia="Times New Roman" w:hAnsi="Arial" w:cs="Arial"/>
+                <w:color w:val="000000"/>
+                <w:lang w:eastAsia="en-GB"/>
+              </w:rPr>
+              <w:t xml:space="preserve"> Liste des comptes utilisateurs</w:t>
             </w:r>
           </w:p>
         </w:tc>
@@ -1619,7 +1707,23 @@
                 <w:color w:val="000000"/>
                 <w:lang w:eastAsia="en-GB"/>
               </w:rPr>
-              <w:t>Acteur déclencheur: administrateur</w:t>
+              <w:t xml:space="preserve">Acteur </w:t>
+            </w:r>
+            <w:r>
+              <w:rPr>
+                <w:rFonts w:ascii="Arial" w:eastAsia="Times New Roman" w:hAnsi="Arial" w:cs="Arial"/>
+                <w:color w:val="000000"/>
+                <w:lang w:eastAsia="en-GB"/>
+              </w:rPr>
+              <w:t>déclencheur :</w:t>
+            </w:r>
+            <w:r>
+              <w:rPr>
+                <w:rFonts w:ascii="Arial" w:eastAsia="Times New Roman" w:hAnsi="Arial" w:cs="Arial"/>
+                <w:color w:val="000000"/>
+                <w:lang w:eastAsia="en-GB"/>
+              </w:rPr>
+              <w:t xml:space="preserve"> administrateur</w:t>
             </w:r>
           </w:p>
         </w:tc>
@@ -2682,7 +2786,25 @@
                 <w:color w:val="000000"/>
                 <w:lang w:eastAsia="en-GB"/>
               </w:rPr>
-              <w:t>Je clique sur le bouton détails pour l’utilisateur “jean michel”</w:t>
+              <w:t xml:space="preserve">Je clique sur le bouton détails pour l’utilisateur “jean </w:t>
+            </w:r>
+            <w:proofErr w:type="spellStart"/>
+            <w:r>
+              <w:rPr>
+                <w:rFonts w:ascii="Arial" w:eastAsia="Times New Roman" w:hAnsi="Arial" w:cs="Arial"/>
+                <w:color w:val="000000"/>
+                <w:lang w:eastAsia="en-GB"/>
+              </w:rPr>
+              <w:t>michel</w:t>
+            </w:r>
+            <w:proofErr w:type="spellEnd"/>
+            <w:r>
+              <w:rPr>
+                <w:rFonts w:ascii="Arial" w:eastAsia="Times New Roman" w:hAnsi="Arial" w:cs="Arial"/>
+                <w:color w:val="000000"/>
+                <w:lang w:eastAsia="en-GB"/>
+              </w:rPr>
+              <w:t>”</w:t>
             </w:r>
           </w:p>
         </w:tc>
@@ -8992,13 +9114,6 @@
           <w:lang w:eastAsia="en-GB"/>
         </w:rPr>
         <w:br/>
-      </w:r>
-      <w:r>
-        <w:rPr>
-          <w:rFonts w:ascii="Arial" w:eastAsia="Times New Roman" w:hAnsi="Arial" w:cs="Arial"/>
-          <w:color w:val="000000"/>
-          <w:lang w:eastAsia="en-GB"/>
-        </w:rPr>
         <w:t>Tableau de tests fonctionnels</w:t>
       </w:r>
     </w:p>
@@ -9348,15 +9463,7 @@
                 <w:color w:val="000000"/>
                 <w:lang w:eastAsia="en-GB"/>
               </w:rPr>
-              <w:t xml:space="preserve">Affichage des détails du quiz </w:t>
-            </w:r>
-            <w:r>
-              <w:rPr>
-                <w:rFonts w:ascii="Arial" w:eastAsia="Times New Roman" w:hAnsi="Arial" w:cs="Arial"/>
-                <w:color w:val="000000"/>
-                <w:lang w:eastAsia="en-GB"/>
-              </w:rPr>
-              <w:t>sélectionné</w:t>
+              <w:t>Affichage des détails du quiz sélectionné</w:t>
             </w:r>
           </w:p>
         </w:tc>
@@ -10754,15 +10861,39 @@
                 <w:color w:val="000000"/>
                 <w:lang w:eastAsia="en-GB"/>
               </w:rPr>
-              <w:t xml:space="preserve">L’administrateur coche la case pour rendre correct </w:t>
-            </w:r>
-            <w:r>
-              <w:rPr>
-                <w:rFonts w:ascii="Arial" w:eastAsia="Times New Roman" w:hAnsi="Arial" w:cs="Arial"/>
-                <w:color w:val="000000"/>
-                <w:lang w:eastAsia="en-GB"/>
-              </w:rPr>
-              <w:t>la seconde réponse et sauvegarde</w:t>
+              <w:t xml:space="preserve">L’administrateur coche </w:t>
+            </w:r>
+            <w:r>
+              <w:rPr>
+                <w:rFonts w:ascii="Arial" w:eastAsia="Times New Roman" w:hAnsi="Arial" w:cs="Arial"/>
+                <w:color w:val="000000"/>
+                <w:lang w:eastAsia="en-GB"/>
+              </w:rPr>
+              <w:t>une</w:t>
+            </w:r>
+            <w:r>
+              <w:rPr>
+                <w:rFonts w:ascii="Arial" w:eastAsia="Times New Roman" w:hAnsi="Arial" w:cs="Arial"/>
+                <w:color w:val="000000"/>
+                <w:lang w:eastAsia="en-GB"/>
+              </w:rPr>
+              <w:t xml:space="preserve"> case pour rendre correct </w:t>
+            </w:r>
+            <w:r>
+              <w:rPr>
+                <w:rFonts w:ascii="Arial" w:eastAsia="Times New Roman" w:hAnsi="Arial" w:cs="Arial"/>
+                <w:color w:val="000000"/>
+                <w:lang w:eastAsia="en-GB"/>
+              </w:rPr>
+              <w:t xml:space="preserve">une </w:t>
+            </w:r>
+            <w:r>
+              <w:rPr>
+                <w:rFonts w:ascii="Arial" w:eastAsia="Times New Roman" w:hAnsi="Arial" w:cs="Arial"/>
+                <w:color w:val="000000"/>
+                <w:lang w:eastAsia="en-GB"/>
+              </w:rPr>
+              <w:t>réponse et sauvegarde</w:t>
             </w:r>
           </w:p>
           <w:p>
@@ -10808,7 +10939,6 @@
                 <w:color w:val="000000"/>
                 <w:lang w:eastAsia="en-GB"/>
               </w:rPr>
-              <w:lastRenderedPageBreak/>
               <w:t xml:space="preserve">L’administrateur </w:t>
             </w:r>
             <w:r>
@@ -10817,7 +10947,23 @@
                 <w:color w:val="000000"/>
                 <w:lang w:eastAsia="en-GB"/>
               </w:rPr>
-              <w:t>change le nombre de réponse à 2 et la difficulté à normale</w:t>
+              <w:t>change le nombre de réponse</w:t>
+            </w:r>
+            <w:r>
+              <w:rPr>
+                <w:rFonts w:ascii="Arial" w:eastAsia="Times New Roman" w:hAnsi="Arial" w:cs="Arial"/>
+                <w:color w:val="000000"/>
+                <w:lang w:eastAsia="en-GB"/>
+              </w:rPr>
+              <w:t xml:space="preserve"> requise et</w:t>
+            </w:r>
+            <w:r>
+              <w:rPr>
+                <w:rFonts w:ascii="Arial" w:eastAsia="Times New Roman" w:hAnsi="Arial" w:cs="Arial"/>
+                <w:color w:val="000000"/>
+                <w:lang w:eastAsia="en-GB"/>
+              </w:rPr>
+              <w:t xml:space="preserve"> la difficulté</w:t>
             </w:r>
           </w:p>
           <w:p>
@@ -10840,6 +10986,7 @@
                 <w:color w:val="000000"/>
                 <w:lang w:eastAsia="en-GB"/>
               </w:rPr>
+              <w:lastRenderedPageBreak/>
               <w:t>Le système sauvegarde les changements dans la base de données et recharge la page</w:t>
             </w:r>
           </w:p>
@@ -10863,7 +11010,7 @@
                 <w:color w:val="000000"/>
                 <w:lang w:eastAsia="en-GB"/>
               </w:rPr>
-              <w:t>L’administrateur change le type de question de QCM à Vrai ou Faux</w:t>
+              <w:t>L’administrateur active le « temps » donne une valeur et sauvegarde</w:t>
             </w:r>
           </w:p>
           <w:p>
@@ -10886,15 +11033,7 @@
                 <w:color w:val="000000"/>
                 <w:lang w:eastAsia="en-GB"/>
               </w:rPr>
-              <w:t>Le système cache les réponse 3 et 4, rend la réponse 2 à faux et diminue le nombre de réponses requise à 1</w:t>
-            </w:r>
-            <w:r>
-              <w:rPr>
-                <w:rFonts w:ascii="Arial" w:eastAsia="Times New Roman" w:hAnsi="Arial" w:cs="Arial"/>
-                <w:color w:val="000000"/>
-                <w:lang w:eastAsia="en-GB"/>
-              </w:rPr>
-              <w:t xml:space="preserve"> et verrouille le champ</w:t>
+              <w:t>Le système change la valeur et actualise la page</w:t>
             </w:r>
           </w:p>
           <w:p>
@@ -10917,7 +11056,7 @@
                 <w:color w:val="000000"/>
                 <w:lang w:eastAsia="en-GB"/>
               </w:rPr>
-              <w:t>L’administrateur sauvegarde</w:t>
+              <w:t>L’administrateur change le type de question</w:t>
             </w:r>
           </w:p>
           <w:p>
@@ -10940,7 +11079,15 @@
                 <w:color w:val="000000"/>
                 <w:lang w:eastAsia="en-GB"/>
               </w:rPr>
-              <w:t>Le système sauvegarde les changements dans la base de données et recharge la page</w:t>
+              <w:t xml:space="preserve">Le système </w:t>
+            </w:r>
+            <w:r>
+              <w:rPr>
+                <w:rFonts w:ascii="Arial" w:eastAsia="Times New Roman" w:hAnsi="Arial" w:cs="Arial"/>
+                <w:color w:val="000000"/>
+                <w:lang w:eastAsia="en-GB"/>
+              </w:rPr>
+              <w:t xml:space="preserve">adapte l’affichage </w:t>
             </w:r>
           </w:p>
           <w:p>
@@ -10963,7 +11110,7 @@
                 <w:color w:val="000000"/>
                 <w:lang w:eastAsia="en-GB"/>
               </w:rPr>
-              <w:t>L’administrateur change le type de question de Vrai ou Faux à Texte</w:t>
+              <w:t>L’administrateur sauvegarde</w:t>
             </w:r>
           </w:p>
           <w:p>
@@ -10986,7 +11133,7 @@
                 <w:color w:val="000000"/>
                 <w:lang w:eastAsia="en-GB"/>
               </w:rPr>
-              <w:t>Le système cache les réponses et affiche un autre champ réponse ainsi qu’un bouton pour ajouter plusieurs réponses.</w:t>
+              <w:t>Le système sauvegarde les changements dans la base de données et recharge la page</w:t>
             </w:r>
           </w:p>
           <w:p>
@@ -11009,7 +11156,31 @@
                 <w:color w:val="000000"/>
                 <w:lang w:eastAsia="en-GB"/>
               </w:rPr>
-              <w:t>L’utilisateur clique sur le bouton + pour ajouter une réponse</w:t>
+              <w:t xml:space="preserve">L’administrateur </w:t>
+            </w:r>
+            <w:r>
+              <w:rPr>
+                <w:rFonts w:ascii="Arial" w:eastAsia="Times New Roman" w:hAnsi="Arial" w:cs="Arial"/>
+                <w:color w:val="000000"/>
+                <w:lang w:eastAsia="en-GB"/>
+              </w:rPr>
+              <w:t>ajoute une réponse sur une question a texte</w:t>
+            </w:r>
+            <w:r>
+              <w:rPr>
+                <w:rFonts w:ascii="Arial" w:eastAsia="Times New Roman" w:hAnsi="Arial" w:cs="Arial"/>
+                <w:color w:val="000000"/>
+                <w:lang w:eastAsia="en-GB"/>
+              </w:rPr>
+              <w:t xml:space="preserve"> et</w:t>
+            </w:r>
+            <w:r>
+              <w:rPr>
+                <w:rFonts w:ascii="Arial" w:eastAsia="Times New Roman" w:hAnsi="Arial" w:cs="Arial"/>
+                <w:color w:val="000000"/>
+                <w:lang w:eastAsia="en-GB"/>
+              </w:rPr>
+              <w:t xml:space="preserve"> remplis les deux champs et sauvegarde</w:t>
             </w:r>
           </w:p>
           <w:p>
@@ -11032,52 +11203,6 @@
                 <w:color w:val="000000"/>
                 <w:lang w:eastAsia="en-GB"/>
               </w:rPr>
-              <w:t>Le système ajoute un nouveau champ vide</w:t>
-            </w:r>
-          </w:p>
-          <w:p>
-            <w:pPr>
-              <w:numPr>
-                <w:ilvl w:val="0"/>
-                <w:numId w:val="12"/>
-              </w:numPr>
-              <w:spacing w:after="0" w:line="240" w:lineRule="auto"/>
-              <w:textAlignment w:val="baseline"/>
-              <w:rPr>
-                <w:rFonts w:ascii="Arial" w:eastAsia="Times New Roman" w:hAnsi="Arial" w:cs="Arial"/>
-                <w:color w:val="000000"/>
-                <w:lang w:eastAsia="en-GB"/>
-              </w:rPr>
-            </w:pPr>
-            <w:r>
-              <w:rPr>
-                <w:rFonts w:ascii="Arial" w:eastAsia="Times New Roman" w:hAnsi="Arial" w:cs="Arial"/>
-                <w:color w:val="000000"/>
-                <w:lang w:eastAsia="en-GB"/>
-              </w:rPr>
-              <w:t>L’administrateur remplis les deux champs et sauvegarde</w:t>
-            </w:r>
-          </w:p>
-          <w:p>
-            <w:pPr>
-              <w:numPr>
-                <w:ilvl w:val="0"/>
-                <w:numId w:val="12"/>
-              </w:numPr>
-              <w:spacing w:after="0" w:line="240" w:lineRule="auto"/>
-              <w:textAlignment w:val="baseline"/>
-              <w:rPr>
-                <w:rFonts w:ascii="Arial" w:eastAsia="Times New Roman" w:hAnsi="Arial" w:cs="Arial"/>
-                <w:color w:val="000000"/>
-                <w:lang w:eastAsia="en-GB"/>
-              </w:rPr>
-            </w:pPr>
-            <w:r>
-              <w:rPr>
-                <w:rFonts w:ascii="Arial" w:eastAsia="Times New Roman" w:hAnsi="Arial" w:cs="Arial"/>
-                <w:color w:val="000000"/>
-                <w:lang w:eastAsia="en-GB"/>
-              </w:rPr>
               <w:t>Le système sauvegarde les changements dans la base de données et recharge la page</w:t>
             </w:r>
           </w:p>
@@ -11119,6 +11244,1704 @@
               </w:rPr>
               <w:lastRenderedPageBreak/>
               <w:t>Exceptions :</w:t>
+            </w:r>
+          </w:p>
+        </w:tc>
+      </w:tr>
+    </w:tbl>
+    <w:p>
+      <w:pPr>
+        <w:spacing w:after="0" w:line="240" w:lineRule="auto"/>
+        <w:rPr>
+          <w:rFonts w:ascii="Arial" w:eastAsia="Times New Roman" w:hAnsi="Arial" w:cs="Arial"/>
+          <w:sz w:val="24"/>
+          <w:szCs w:val="24"/>
+          <w:lang w:eastAsia="en-GB"/>
+        </w:rPr>
+      </w:pPr>
+      <w:r>
+        <w:rPr>
+          <w:rFonts w:ascii="Arial" w:eastAsia="Times New Roman" w:hAnsi="Arial" w:cs="Arial"/>
+          <w:color w:val="000000"/>
+          <w:lang w:eastAsia="en-GB"/>
+        </w:rPr>
+        <w:br/>
+      </w:r>
+      <w:r>
+        <w:rPr>
+          <w:rFonts w:ascii="Arial" w:eastAsia="Times New Roman" w:hAnsi="Arial" w:cs="Arial"/>
+          <w:color w:val="000000"/>
+          <w:lang w:eastAsia="en-GB"/>
+        </w:rPr>
+        <w:t>Tableau de tests fonctionnels</w:t>
+      </w:r>
+    </w:p>
+    <w:p>
+      <w:pPr>
+        <w:spacing w:after="240" w:line="240" w:lineRule="auto"/>
+        <w:rPr>
+          <w:rFonts w:ascii="Arial" w:eastAsia="Times New Roman" w:hAnsi="Arial" w:cs="Arial"/>
+          <w:sz w:val="24"/>
+          <w:szCs w:val="24"/>
+          <w:lang w:eastAsia="en-GB"/>
+        </w:rPr>
+      </w:pPr>
+    </w:p>
+    <w:tbl>
+      <w:tblPr>
+        <w:tblW w:w="9476" w:type="dxa"/>
+        <w:tblInd w:w="-152" w:type="dxa"/>
+        <w:tblCellMar>
+          <w:top w:w="15" w:type="dxa"/>
+          <w:left w:w="15" w:type="dxa"/>
+          <w:bottom w:w="15" w:type="dxa"/>
+          <w:right w:w="15" w:type="dxa"/>
+        </w:tblCellMar>
+        <w:tblLook w:val="04A0" w:firstRow="1" w:lastRow="0" w:firstColumn="1" w:lastColumn="0" w:noHBand="0" w:noVBand="1"/>
+      </w:tblPr>
+      <w:tblGrid>
+        <w:gridCol w:w="1359"/>
+        <w:gridCol w:w="2649"/>
+        <w:gridCol w:w="2655"/>
+        <w:gridCol w:w="2813"/>
+      </w:tblGrid>
+      <w:tr>
+        <w:trPr>
+          <w:trHeight w:val="788"/>
+        </w:trPr>
+        <w:tc>
+          <w:tcPr>
+            <w:tcW w:w="1359" w:type="dxa"/>
+            <w:tcBorders>
+              <w:top w:val="single" w:sz="8" w:space="0" w:color="000000"/>
+              <w:left w:val="single" w:sz="8" w:space="0" w:color="000000"/>
+              <w:bottom w:val="single" w:sz="8" w:space="0" w:color="000000"/>
+              <w:right w:val="single" w:sz="8" w:space="0" w:color="000000"/>
+            </w:tcBorders>
+            <w:tcMar>
+              <w:top w:w="100" w:type="dxa"/>
+              <w:left w:w="100" w:type="dxa"/>
+              <w:bottom w:w="100" w:type="dxa"/>
+              <w:right w:w="100" w:type="dxa"/>
+            </w:tcMar>
+            <w:hideMark/>
+          </w:tcPr>
+          <w:p>
+            <w:pPr>
+              <w:spacing w:after="0" w:line="240" w:lineRule="auto"/>
+              <w:rPr>
+                <w:rFonts w:ascii="Arial" w:eastAsia="Times New Roman" w:hAnsi="Arial" w:cs="Arial"/>
+                <w:lang w:eastAsia="en-GB"/>
+              </w:rPr>
+            </w:pPr>
+            <w:r>
+              <w:rPr>
+                <w:rFonts w:ascii="Arial" w:eastAsia="Times New Roman" w:hAnsi="Arial" w:cs="Arial"/>
+                <w:color w:val="000000"/>
+                <w:lang w:eastAsia="en-GB"/>
+              </w:rPr>
+              <w:t>Etapes du cas testées</w:t>
+            </w:r>
+          </w:p>
+        </w:tc>
+        <w:tc>
+          <w:tcPr>
+            <w:tcW w:w="0" w:type="auto"/>
+            <w:tcBorders>
+              <w:top w:val="single" w:sz="8" w:space="0" w:color="000000"/>
+              <w:left w:val="single" w:sz="8" w:space="0" w:color="000000"/>
+              <w:bottom w:val="single" w:sz="8" w:space="0" w:color="000000"/>
+              <w:right w:val="single" w:sz="8" w:space="0" w:color="000000"/>
+            </w:tcBorders>
+            <w:tcMar>
+              <w:top w:w="100" w:type="dxa"/>
+              <w:left w:w="100" w:type="dxa"/>
+              <w:bottom w:w="100" w:type="dxa"/>
+              <w:right w:w="100" w:type="dxa"/>
+            </w:tcMar>
+            <w:hideMark/>
+          </w:tcPr>
+          <w:p>
+            <w:pPr>
+              <w:spacing w:after="0" w:line="240" w:lineRule="auto"/>
+              <w:rPr>
+                <w:rFonts w:ascii="Arial" w:eastAsia="Times New Roman" w:hAnsi="Arial" w:cs="Arial"/>
+                <w:lang w:eastAsia="en-GB"/>
+              </w:rPr>
+            </w:pPr>
+            <w:r>
+              <w:rPr>
+                <w:rFonts w:ascii="Arial" w:eastAsia="Times New Roman" w:hAnsi="Arial" w:cs="Arial"/>
+                <w:color w:val="000000"/>
+                <w:lang w:eastAsia="en-GB"/>
+              </w:rPr>
+              <w:t>Description du test effectué</w:t>
+            </w:r>
+          </w:p>
+        </w:tc>
+        <w:tc>
+          <w:tcPr>
+            <w:tcW w:w="2655" w:type="dxa"/>
+            <w:tcBorders>
+              <w:top w:val="single" w:sz="8" w:space="0" w:color="000000"/>
+              <w:left w:val="single" w:sz="8" w:space="0" w:color="000000"/>
+              <w:bottom w:val="single" w:sz="8" w:space="0" w:color="000000"/>
+              <w:right w:val="single" w:sz="8" w:space="0" w:color="000000"/>
+            </w:tcBorders>
+            <w:tcMar>
+              <w:top w:w="100" w:type="dxa"/>
+              <w:left w:w="100" w:type="dxa"/>
+              <w:bottom w:w="100" w:type="dxa"/>
+              <w:right w:w="100" w:type="dxa"/>
+            </w:tcMar>
+            <w:hideMark/>
+          </w:tcPr>
+          <w:p>
+            <w:pPr>
+              <w:spacing w:after="0" w:line="240" w:lineRule="auto"/>
+              <w:rPr>
+                <w:rFonts w:ascii="Arial" w:eastAsia="Times New Roman" w:hAnsi="Arial" w:cs="Arial"/>
+                <w:lang w:eastAsia="en-GB"/>
+              </w:rPr>
+            </w:pPr>
+            <w:r>
+              <w:rPr>
+                <w:rFonts w:ascii="Arial" w:eastAsia="Times New Roman" w:hAnsi="Arial" w:cs="Arial"/>
+                <w:color w:val="000000"/>
+                <w:lang w:eastAsia="en-GB"/>
+              </w:rPr>
+              <w:t>Résultat attendu</w:t>
+            </w:r>
+          </w:p>
+        </w:tc>
+        <w:tc>
+          <w:tcPr>
+            <w:tcW w:w="2813" w:type="dxa"/>
+            <w:tcBorders>
+              <w:top w:val="single" w:sz="8" w:space="0" w:color="000000"/>
+              <w:left w:val="single" w:sz="8" w:space="0" w:color="000000"/>
+              <w:bottom w:val="single" w:sz="8" w:space="0" w:color="000000"/>
+              <w:right w:val="single" w:sz="8" w:space="0" w:color="000000"/>
+            </w:tcBorders>
+            <w:tcMar>
+              <w:top w:w="100" w:type="dxa"/>
+              <w:left w:w="100" w:type="dxa"/>
+              <w:bottom w:w="100" w:type="dxa"/>
+              <w:right w:w="100" w:type="dxa"/>
+            </w:tcMar>
+            <w:hideMark/>
+          </w:tcPr>
+          <w:p>
+            <w:pPr>
+              <w:spacing w:after="0" w:line="240" w:lineRule="auto"/>
+              <w:rPr>
+                <w:rFonts w:ascii="Arial" w:eastAsia="Times New Roman" w:hAnsi="Arial" w:cs="Arial"/>
+                <w:lang w:eastAsia="en-GB"/>
+              </w:rPr>
+            </w:pPr>
+            <w:r>
+              <w:rPr>
+                <w:rFonts w:ascii="Arial" w:eastAsia="Times New Roman" w:hAnsi="Arial" w:cs="Arial"/>
+                <w:color w:val="000000"/>
+                <w:lang w:eastAsia="en-GB"/>
+              </w:rPr>
+              <w:t>Résultat obtenu</w:t>
+            </w:r>
+          </w:p>
+        </w:tc>
+      </w:tr>
+      <w:tr>
+        <w:trPr>
+          <w:trHeight w:val="517"/>
+        </w:trPr>
+        <w:tc>
+          <w:tcPr>
+            <w:tcW w:w="1359" w:type="dxa"/>
+            <w:tcBorders>
+              <w:top w:val="single" w:sz="8" w:space="0" w:color="000000"/>
+              <w:left w:val="single" w:sz="8" w:space="0" w:color="000000"/>
+              <w:bottom w:val="single" w:sz="8" w:space="0" w:color="000000"/>
+              <w:right w:val="single" w:sz="8" w:space="0" w:color="000000"/>
+            </w:tcBorders>
+            <w:tcMar>
+              <w:top w:w="100" w:type="dxa"/>
+              <w:left w:w="100" w:type="dxa"/>
+              <w:bottom w:w="100" w:type="dxa"/>
+              <w:right w:w="100" w:type="dxa"/>
+            </w:tcMar>
+            <w:hideMark/>
+          </w:tcPr>
+          <w:p>
+            <w:pPr>
+              <w:spacing w:after="0" w:line="240" w:lineRule="auto"/>
+              <w:rPr>
+                <w:rFonts w:ascii="Arial" w:eastAsia="Times New Roman" w:hAnsi="Arial" w:cs="Arial"/>
+                <w:lang w:eastAsia="en-GB"/>
+              </w:rPr>
+            </w:pPr>
+            <w:r>
+              <w:rPr>
+                <w:rFonts w:ascii="Arial" w:eastAsia="Times New Roman" w:hAnsi="Arial" w:cs="Arial"/>
+                <w:color w:val="000000"/>
+                <w:lang w:eastAsia="en-GB"/>
+              </w:rPr>
+              <w:t>1,</w:t>
+            </w:r>
+          </w:p>
+        </w:tc>
+        <w:tc>
+          <w:tcPr>
+            <w:tcW w:w="0" w:type="auto"/>
+            <w:tcBorders>
+              <w:top w:val="single" w:sz="8" w:space="0" w:color="000000"/>
+              <w:left w:val="single" w:sz="8" w:space="0" w:color="000000"/>
+              <w:bottom w:val="single" w:sz="8" w:space="0" w:color="000000"/>
+              <w:right w:val="single" w:sz="8" w:space="0" w:color="000000"/>
+            </w:tcBorders>
+            <w:tcMar>
+              <w:top w:w="100" w:type="dxa"/>
+              <w:left w:w="100" w:type="dxa"/>
+              <w:bottom w:w="100" w:type="dxa"/>
+              <w:right w:w="100" w:type="dxa"/>
+            </w:tcMar>
+            <w:hideMark/>
+          </w:tcPr>
+          <w:p>
+            <w:pPr>
+              <w:spacing w:after="0" w:line="240" w:lineRule="auto"/>
+              <w:rPr>
+                <w:rFonts w:ascii="Arial" w:eastAsia="Times New Roman" w:hAnsi="Arial" w:cs="Arial"/>
+                <w:lang w:eastAsia="en-GB"/>
+              </w:rPr>
+            </w:pPr>
+            <w:r>
+              <w:rPr>
+                <w:rFonts w:ascii="Arial" w:eastAsia="Times New Roman" w:hAnsi="Arial" w:cs="Arial"/>
+                <w:lang w:eastAsia="en-GB"/>
+              </w:rPr>
+              <w:t>Demande de modification d’une question de type « QCM »</w:t>
+            </w:r>
+          </w:p>
+        </w:tc>
+        <w:tc>
+          <w:tcPr>
+            <w:tcW w:w="2655" w:type="dxa"/>
+            <w:tcBorders>
+              <w:top w:val="single" w:sz="8" w:space="0" w:color="000000"/>
+              <w:left w:val="single" w:sz="8" w:space="0" w:color="000000"/>
+              <w:bottom w:val="single" w:sz="8" w:space="0" w:color="000000"/>
+              <w:right w:val="single" w:sz="8" w:space="0" w:color="000000"/>
+            </w:tcBorders>
+            <w:tcMar>
+              <w:top w:w="100" w:type="dxa"/>
+              <w:left w:w="100" w:type="dxa"/>
+              <w:bottom w:w="100" w:type="dxa"/>
+              <w:right w:w="100" w:type="dxa"/>
+            </w:tcMar>
+            <w:hideMark/>
+          </w:tcPr>
+          <w:p>
+            <w:pPr>
+              <w:spacing w:after="0" w:line="240" w:lineRule="auto"/>
+              <w:rPr>
+                <w:rFonts w:ascii="Arial" w:eastAsia="Times New Roman" w:hAnsi="Arial" w:cs="Arial"/>
+                <w:lang w:eastAsia="en-GB"/>
+              </w:rPr>
+            </w:pPr>
+            <w:r>
+              <w:rPr>
+                <w:rFonts w:ascii="Arial" w:eastAsia="Times New Roman" w:hAnsi="Arial" w:cs="Arial"/>
+                <w:color w:val="000000"/>
+                <w:lang w:eastAsia="en-GB"/>
+              </w:rPr>
+              <w:t xml:space="preserve">Affichage </w:t>
+            </w:r>
+            <w:r>
+              <w:rPr>
+                <w:rFonts w:ascii="Arial" w:eastAsia="Times New Roman" w:hAnsi="Arial" w:cs="Arial"/>
+                <w:color w:val="000000"/>
+                <w:lang w:eastAsia="en-GB"/>
+              </w:rPr>
+              <w:t>de la page de modification avec les informations de la question</w:t>
+            </w:r>
+          </w:p>
+        </w:tc>
+        <w:tc>
+          <w:tcPr>
+            <w:tcW w:w="2813" w:type="dxa"/>
+            <w:tcBorders>
+              <w:top w:val="single" w:sz="8" w:space="0" w:color="000000"/>
+              <w:left w:val="single" w:sz="8" w:space="0" w:color="000000"/>
+              <w:bottom w:val="single" w:sz="8" w:space="0" w:color="000000"/>
+              <w:right w:val="single" w:sz="8" w:space="0" w:color="000000"/>
+            </w:tcBorders>
+            <w:tcMar>
+              <w:top w:w="100" w:type="dxa"/>
+              <w:left w:w="100" w:type="dxa"/>
+              <w:bottom w:w="100" w:type="dxa"/>
+              <w:right w:w="100" w:type="dxa"/>
+            </w:tcMar>
+            <w:hideMark/>
+          </w:tcPr>
+          <w:p>
+            <w:pPr>
+              <w:spacing w:after="0" w:line="240" w:lineRule="auto"/>
+              <w:rPr>
+                <w:rFonts w:ascii="Arial" w:eastAsia="Times New Roman" w:hAnsi="Arial" w:cs="Arial"/>
+                <w:lang w:eastAsia="en-GB"/>
+              </w:rPr>
+            </w:pPr>
+            <w:r>
+              <w:rPr>
+                <w:rFonts w:ascii="Arial" w:eastAsia="Times New Roman" w:hAnsi="Arial" w:cs="Arial"/>
+                <w:color w:val="000000"/>
+                <w:lang w:eastAsia="en-GB"/>
+              </w:rPr>
+              <w:t>Affichage de la page de modification avec les informations de la question</w:t>
+            </w:r>
+          </w:p>
+        </w:tc>
+      </w:tr>
+      <w:tr>
+        <w:trPr>
+          <w:trHeight w:val="788"/>
+        </w:trPr>
+        <w:tc>
+          <w:tcPr>
+            <w:tcW w:w="1359" w:type="dxa"/>
+            <w:tcBorders>
+              <w:top w:val="single" w:sz="8" w:space="0" w:color="000000"/>
+              <w:left w:val="single" w:sz="8" w:space="0" w:color="000000"/>
+              <w:bottom w:val="single" w:sz="8" w:space="0" w:color="000000"/>
+              <w:right w:val="single" w:sz="8" w:space="0" w:color="000000"/>
+            </w:tcBorders>
+            <w:tcMar>
+              <w:top w:w="100" w:type="dxa"/>
+              <w:left w:w="100" w:type="dxa"/>
+              <w:bottom w:w="100" w:type="dxa"/>
+              <w:right w:w="100" w:type="dxa"/>
+            </w:tcMar>
+            <w:hideMark/>
+          </w:tcPr>
+          <w:p>
+            <w:pPr>
+              <w:spacing w:after="0" w:line="240" w:lineRule="auto"/>
+              <w:rPr>
+                <w:rFonts w:ascii="Arial" w:eastAsia="Times New Roman" w:hAnsi="Arial" w:cs="Arial"/>
+                <w:lang w:eastAsia="en-GB"/>
+              </w:rPr>
+            </w:pPr>
+            <w:r>
+              <w:rPr>
+                <w:rFonts w:ascii="Arial" w:eastAsia="Times New Roman" w:hAnsi="Arial" w:cs="Arial"/>
+                <w:lang w:eastAsia="en-GB"/>
+              </w:rPr>
+              <w:t>2, 3</w:t>
+            </w:r>
+          </w:p>
+        </w:tc>
+        <w:tc>
+          <w:tcPr>
+            <w:tcW w:w="0" w:type="auto"/>
+            <w:tcBorders>
+              <w:top w:val="single" w:sz="8" w:space="0" w:color="000000"/>
+              <w:left w:val="single" w:sz="8" w:space="0" w:color="000000"/>
+              <w:bottom w:val="single" w:sz="8" w:space="0" w:color="000000"/>
+              <w:right w:val="single" w:sz="8" w:space="0" w:color="000000"/>
+            </w:tcBorders>
+            <w:tcMar>
+              <w:top w:w="100" w:type="dxa"/>
+              <w:left w:w="100" w:type="dxa"/>
+              <w:bottom w:w="100" w:type="dxa"/>
+              <w:right w:w="100" w:type="dxa"/>
+            </w:tcMar>
+            <w:hideMark/>
+          </w:tcPr>
+          <w:p>
+            <w:pPr>
+              <w:spacing w:after="0" w:line="240" w:lineRule="auto"/>
+              <w:rPr>
+                <w:rFonts w:ascii="Arial" w:eastAsia="Times New Roman" w:hAnsi="Arial" w:cs="Arial"/>
+                <w:lang w:eastAsia="en-GB"/>
+              </w:rPr>
+            </w:pPr>
+            <w:r>
+              <w:rPr>
+                <w:rFonts w:ascii="Arial" w:eastAsia="Times New Roman" w:hAnsi="Arial" w:cs="Arial"/>
+                <w:color w:val="000000"/>
+                <w:lang w:eastAsia="en-GB"/>
+              </w:rPr>
+              <w:t xml:space="preserve">Changement </w:t>
+            </w:r>
+            <w:r>
+              <w:rPr>
+                <w:rFonts w:ascii="Arial" w:eastAsia="Times New Roman" w:hAnsi="Arial" w:cs="Arial"/>
+                <w:color w:val="000000"/>
+                <w:lang w:eastAsia="en-GB"/>
+              </w:rPr>
+              <w:t>de la question, des réponse</w:t>
+            </w:r>
+            <w:r>
+              <w:rPr>
+                <w:rFonts w:ascii="Arial" w:eastAsia="Times New Roman" w:hAnsi="Arial" w:cs="Arial"/>
+                <w:color w:val="000000"/>
+                <w:lang w:eastAsia="en-GB"/>
+              </w:rPr>
+              <w:br/>
+            </w:r>
+            <w:r>
+              <w:rPr>
+                <w:rFonts w:ascii="Arial" w:eastAsia="Times New Roman" w:hAnsi="Arial" w:cs="Arial"/>
+                <w:lang w:eastAsia="en-GB"/>
+              </w:rPr>
+              <w:t>et sauvegarde</w:t>
+            </w:r>
+          </w:p>
+        </w:tc>
+        <w:tc>
+          <w:tcPr>
+            <w:tcW w:w="2655" w:type="dxa"/>
+            <w:tcBorders>
+              <w:top w:val="single" w:sz="8" w:space="0" w:color="000000"/>
+              <w:left w:val="single" w:sz="8" w:space="0" w:color="000000"/>
+              <w:bottom w:val="single" w:sz="8" w:space="0" w:color="000000"/>
+              <w:right w:val="single" w:sz="8" w:space="0" w:color="000000"/>
+            </w:tcBorders>
+            <w:tcMar>
+              <w:top w:w="100" w:type="dxa"/>
+              <w:left w:w="100" w:type="dxa"/>
+              <w:bottom w:w="100" w:type="dxa"/>
+              <w:right w:w="100" w:type="dxa"/>
+            </w:tcMar>
+            <w:hideMark/>
+          </w:tcPr>
+          <w:p>
+            <w:pPr>
+              <w:spacing w:after="0" w:line="240" w:lineRule="auto"/>
+              <w:rPr>
+                <w:rFonts w:ascii="Arial" w:eastAsia="Times New Roman" w:hAnsi="Arial" w:cs="Arial"/>
+                <w:lang w:eastAsia="en-GB"/>
+              </w:rPr>
+            </w:pPr>
+            <w:r>
+              <w:rPr>
+                <w:rFonts w:ascii="Arial" w:eastAsia="Times New Roman" w:hAnsi="Arial" w:cs="Arial"/>
+                <w:lang w:eastAsia="en-GB"/>
+              </w:rPr>
+              <w:t>Actualisation de la page</w:t>
+            </w:r>
+            <w:r>
+              <w:rPr>
+                <w:rFonts w:ascii="Arial" w:eastAsia="Times New Roman" w:hAnsi="Arial" w:cs="Arial"/>
+                <w:lang w:eastAsia="en-GB"/>
+              </w:rPr>
+              <w:t xml:space="preserve"> et affichage des nouvelles informations</w:t>
+            </w:r>
+          </w:p>
+        </w:tc>
+        <w:tc>
+          <w:tcPr>
+            <w:tcW w:w="2813" w:type="dxa"/>
+            <w:tcBorders>
+              <w:top w:val="single" w:sz="8" w:space="0" w:color="000000"/>
+              <w:left w:val="single" w:sz="8" w:space="0" w:color="000000"/>
+              <w:bottom w:val="single" w:sz="8" w:space="0" w:color="000000"/>
+              <w:right w:val="single" w:sz="8" w:space="0" w:color="000000"/>
+            </w:tcBorders>
+            <w:tcMar>
+              <w:top w:w="100" w:type="dxa"/>
+              <w:left w:w="100" w:type="dxa"/>
+              <w:bottom w:w="100" w:type="dxa"/>
+              <w:right w:w="100" w:type="dxa"/>
+            </w:tcMar>
+            <w:hideMark/>
+          </w:tcPr>
+          <w:p>
+            <w:pPr>
+              <w:spacing w:after="0" w:line="240" w:lineRule="auto"/>
+              <w:rPr>
+                <w:rFonts w:ascii="Arial" w:eastAsia="Times New Roman" w:hAnsi="Arial" w:cs="Arial"/>
+                <w:lang w:eastAsia="en-GB"/>
+              </w:rPr>
+            </w:pPr>
+            <w:r>
+              <w:rPr>
+                <w:rFonts w:ascii="Arial" w:eastAsia="Times New Roman" w:hAnsi="Arial" w:cs="Arial"/>
+                <w:lang w:eastAsia="en-GB"/>
+              </w:rPr>
+              <w:t>Actualisation de la page et affichage des nouvelles informations</w:t>
+            </w:r>
+          </w:p>
+        </w:tc>
+      </w:tr>
+      <w:tr>
+        <w:trPr>
+          <w:trHeight w:val="775"/>
+        </w:trPr>
+        <w:tc>
+          <w:tcPr>
+            <w:tcW w:w="1359" w:type="dxa"/>
+            <w:tcBorders>
+              <w:top w:val="single" w:sz="8" w:space="0" w:color="000000"/>
+              <w:left w:val="single" w:sz="8" w:space="0" w:color="000000"/>
+              <w:bottom w:val="single" w:sz="8" w:space="0" w:color="000000"/>
+              <w:right w:val="single" w:sz="8" w:space="0" w:color="000000"/>
+            </w:tcBorders>
+            <w:tcMar>
+              <w:top w:w="100" w:type="dxa"/>
+              <w:left w:w="100" w:type="dxa"/>
+              <w:bottom w:w="100" w:type="dxa"/>
+              <w:right w:w="100" w:type="dxa"/>
+            </w:tcMar>
+            <w:hideMark/>
+          </w:tcPr>
+          <w:p>
+            <w:pPr>
+              <w:spacing w:after="0" w:line="240" w:lineRule="auto"/>
+              <w:rPr>
+                <w:rFonts w:ascii="Arial" w:eastAsia="Times New Roman" w:hAnsi="Arial" w:cs="Arial"/>
+                <w:lang w:eastAsia="en-GB"/>
+              </w:rPr>
+            </w:pPr>
+            <w:r>
+              <w:rPr>
+                <w:rFonts w:ascii="Arial" w:eastAsia="Times New Roman" w:hAnsi="Arial" w:cs="Arial"/>
+                <w:lang w:eastAsia="en-GB"/>
+              </w:rPr>
+              <w:t>4, 5</w:t>
+            </w:r>
+          </w:p>
+        </w:tc>
+        <w:tc>
+          <w:tcPr>
+            <w:tcW w:w="0" w:type="auto"/>
+            <w:tcBorders>
+              <w:top w:val="single" w:sz="8" w:space="0" w:color="000000"/>
+              <w:left w:val="single" w:sz="8" w:space="0" w:color="000000"/>
+              <w:bottom w:val="single" w:sz="8" w:space="0" w:color="000000"/>
+              <w:right w:val="single" w:sz="8" w:space="0" w:color="000000"/>
+            </w:tcBorders>
+            <w:tcMar>
+              <w:top w:w="100" w:type="dxa"/>
+              <w:left w:w="100" w:type="dxa"/>
+              <w:bottom w:w="100" w:type="dxa"/>
+              <w:right w:w="100" w:type="dxa"/>
+            </w:tcMar>
+            <w:hideMark/>
+          </w:tcPr>
+          <w:p>
+            <w:pPr>
+              <w:spacing w:after="0" w:line="240" w:lineRule="auto"/>
+              <w:rPr>
+                <w:rFonts w:ascii="Arial" w:eastAsia="Times New Roman" w:hAnsi="Arial" w:cs="Arial"/>
+                <w:lang w:eastAsia="en-GB"/>
+              </w:rPr>
+            </w:pPr>
+            <w:r>
+              <w:rPr>
+                <w:rFonts w:ascii="Arial" w:eastAsia="Times New Roman" w:hAnsi="Arial" w:cs="Arial"/>
+                <w:color w:val="000000"/>
+                <w:lang w:eastAsia="en-GB"/>
+              </w:rPr>
+              <w:t xml:space="preserve">Je </w:t>
+            </w:r>
+            <w:r>
+              <w:rPr>
+                <w:rFonts w:ascii="Arial" w:eastAsia="Times New Roman" w:hAnsi="Arial" w:cs="Arial"/>
+                <w:color w:val="000000"/>
+                <w:lang w:eastAsia="en-GB"/>
+              </w:rPr>
+              <w:t>coche la case pour rendre correct la seconde réponse et sauvegarde</w:t>
+            </w:r>
+          </w:p>
+        </w:tc>
+        <w:tc>
+          <w:tcPr>
+            <w:tcW w:w="2655" w:type="dxa"/>
+            <w:tcBorders>
+              <w:top w:val="single" w:sz="8" w:space="0" w:color="000000"/>
+              <w:left w:val="single" w:sz="8" w:space="0" w:color="000000"/>
+              <w:bottom w:val="single" w:sz="8" w:space="0" w:color="000000"/>
+              <w:right w:val="single" w:sz="8" w:space="0" w:color="000000"/>
+            </w:tcBorders>
+            <w:tcMar>
+              <w:top w:w="100" w:type="dxa"/>
+              <w:left w:w="100" w:type="dxa"/>
+              <w:bottom w:w="100" w:type="dxa"/>
+              <w:right w:w="100" w:type="dxa"/>
+            </w:tcMar>
+            <w:hideMark/>
+          </w:tcPr>
+          <w:p>
+            <w:pPr>
+              <w:spacing w:after="0" w:line="240" w:lineRule="auto"/>
+              <w:rPr>
+                <w:rFonts w:ascii="Arial" w:eastAsia="Times New Roman" w:hAnsi="Arial" w:cs="Arial"/>
+                <w:lang w:eastAsia="en-GB"/>
+              </w:rPr>
+            </w:pPr>
+            <w:r>
+              <w:rPr>
+                <w:rFonts w:ascii="Arial" w:eastAsia="Times New Roman" w:hAnsi="Arial" w:cs="Arial"/>
+                <w:lang w:eastAsia="en-GB"/>
+              </w:rPr>
+              <w:t>Actualisation de la page et affichage des nouvelles informations</w:t>
+            </w:r>
+          </w:p>
+        </w:tc>
+        <w:tc>
+          <w:tcPr>
+            <w:tcW w:w="2813" w:type="dxa"/>
+            <w:tcBorders>
+              <w:top w:val="single" w:sz="8" w:space="0" w:color="000000"/>
+              <w:left w:val="single" w:sz="8" w:space="0" w:color="000000"/>
+              <w:bottom w:val="single" w:sz="8" w:space="0" w:color="000000"/>
+              <w:right w:val="single" w:sz="8" w:space="0" w:color="000000"/>
+            </w:tcBorders>
+            <w:tcMar>
+              <w:top w:w="100" w:type="dxa"/>
+              <w:left w:w="100" w:type="dxa"/>
+              <w:bottom w:w="100" w:type="dxa"/>
+              <w:right w:w="100" w:type="dxa"/>
+            </w:tcMar>
+            <w:hideMark/>
+          </w:tcPr>
+          <w:p>
+            <w:pPr>
+              <w:spacing w:after="0" w:line="240" w:lineRule="auto"/>
+              <w:rPr>
+                <w:rFonts w:ascii="Arial" w:eastAsia="Times New Roman" w:hAnsi="Arial" w:cs="Arial"/>
+                <w:lang w:eastAsia="en-GB"/>
+              </w:rPr>
+            </w:pPr>
+            <w:r>
+              <w:rPr>
+                <w:rFonts w:ascii="Arial" w:eastAsia="Times New Roman" w:hAnsi="Arial" w:cs="Arial"/>
+                <w:lang w:eastAsia="en-GB"/>
+              </w:rPr>
+              <w:t>Actualisation de la page et affichage des nouvelles informations</w:t>
+            </w:r>
+          </w:p>
+        </w:tc>
+      </w:tr>
+      <w:tr>
+        <w:trPr>
+          <w:trHeight w:val="775"/>
+        </w:trPr>
+        <w:tc>
+          <w:tcPr>
+            <w:tcW w:w="1359" w:type="dxa"/>
+            <w:tcBorders>
+              <w:top w:val="single" w:sz="8" w:space="0" w:color="000000"/>
+              <w:left w:val="single" w:sz="8" w:space="0" w:color="000000"/>
+              <w:bottom w:val="single" w:sz="8" w:space="0" w:color="000000"/>
+              <w:right w:val="single" w:sz="8" w:space="0" w:color="000000"/>
+            </w:tcBorders>
+            <w:tcMar>
+              <w:top w:w="100" w:type="dxa"/>
+              <w:left w:w="100" w:type="dxa"/>
+              <w:bottom w:w="100" w:type="dxa"/>
+              <w:right w:w="100" w:type="dxa"/>
+            </w:tcMar>
+          </w:tcPr>
+          <w:p>
+            <w:pPr>
+              <w:spacing w:after="0" w:line="240" w:lineRule="auto"/>
+              <w:rPr>
+                <w:rFonts w:ascii="Arial" w:eastAsia="Times New Roman" w:hAnsi="Arial" w:cs="Arial"/>
+                <w:color w:val="000000"/>
+                <w:lang w:eastAsia="en-GB"/>
+              </w:rPr>
+            </w:pPr>
+            <w:r>
+              <w:rPr>
+                <w:rFonts w:ascii="Arial" w:eastAsia="Times New Roman" w:hAnsi="Arial" w:cs="Arial"/>
+                <w:color w:val="000000"/>
+                <w:lang w:eastAsia="en-GB"/>
+              </w:rPr>
+              <w:t>6, 7</w:t>
+            </w:r>
+          </w:p>
+        </w:tc>
+        <w:tc>
+          <w:tcPr>
+            <w:tcW w:w="0" w:type="auto"/>
+            <w:tcBorders>
+              <w:top w:val="single" w:sz="8" w:space="0" w:color="000000"/>
+              <w:left w:val="single" w:sz="8" w:space="0" w:color="000000"/>
+              <w:bottom w:val="single" w:sz="8" w:space="0" w:color="000000"/>
+              <w:right w:val="single" w:sz="8" w:space="0" w:color="000000"/>
+            </w:tcBorders>
+            <w:tcMar>
+              <w:top w:w="100" w:type="dxa"/>
+              <w:left w:w="100" w:type="dxa"/>
+              <w:bottom w:w="100" w:type="dxa"/>
+              <w:right w:w="100" w:type="dxa"/>
+            </w:tcMar>
+          </w:tcPr>
+          <w:p>
+            <w:pPr>
+              <w:spacing w:after="0" w:line="240" w:lineRule="auto"/>
+              <w:rPr>
+                <w:rFonts w:ascii="Arial" w:eastAsia="Times New Roman" w:hAnsi="Arial" w:cs="Arial"/>
+                <w:color w:val="000000"/>
+                <w:lang w:eastAsia="en-GB"/>
+              </w:rPr>
+            </w:pPr>
+            <w:r>
+              <w:rPr>
+                <w:rFonts w:ascii="Arial" w:eastAsia="Times New Roman" w:hAnsi="Arial" w:cs="Arial"/>
+                <w:color w:val="000000"/>
+                <w:lang w:eastAsia="en-GB"/>
+              </w:rPr>
+              <w:t>Changement du nombre de bonne réponses requise de 1 à 2</w:t>
+            </w:r>
+          </w:p>
+        </w:tc>
+        <w:tc>
+          <w:tcPr>
+            <w:tcW w:w="2655" w:type="dxa"/>
+            <w:tcBorders>
+              <w:top w:val="single" w:sz="8" w:space="0" w:color="000000"/>
+              <w:left w:val="single" w:sz="8" w:space="0" w:color="000000"/>
+              <w:bottom w:val="single" w:sz="8" w:space="0" w:color="000000"/>
+              <w:right w:val="single" w:sz="8" w:space="0" w:color="000000"/>
+            </w:tcBorders>
+            <w:tcMar>
+              <w:top w:w="100" w:type="dxa"/>
+              <w:left w:w="100" w:type="dxa"/>
+              <w:bottom w:w="100" w:type="dxa"/>
+              <w:right w:w="100" w:type="dxa"/>
+            </w:tcMar>
+          </w:tcPr>
+          <w:p>
+            <w:pPr>
+              <w:spacing w:after="0" w:line="240" w:lineRule="auto"/>
+              <w:rPr>
+                <w:rFonts w:ascii="Arial" w:eastAsia="Times New Roman" w:hAnsi="Arial" w:cs="Arial"/>
+                <w:color w:val="000000"/>
+                <w:lang w:eastAsia="en-GB"/>
+              </w:rPr>
+            </w:pPr>
+            <w:r>
+              <w:rPr>
+                <w:rFonts w:ascii="Arial" w:eastAsia="Times New Roman" w:hAnsi="Arial" w:cs="Arial"/>
+                <w:lang w:eastAsia="en-GB"/>
+              </w:rPr>
+              <w:t>Actualisation de la page et affichage des nouvelles informations</w:t>
+            </w:r>
+          </w:p>
+        </w:tc>
+        <w:tc>
+          <w:tcPr>
+            <w:tcW w:w="2813" w:type="dxa"/>
+            <w:tcBorders>
+              <w:top w:val="single" w:sz="8" w:space="0" w:color="000000"/>
+              <w:left w:val="single" w:sz="8" w:space="0" w:color="000000"/>
+              <w:bottom w:val="single" w:sz="8" w:space="0" w:color="000000"/>
+              <w:right w:val="single" w:sz="8" w:space="0" w:color="000000"/>
+            </w:tcBorders>
+            <w:tcMar>
+              <w:top w:w="100" w:type="dxa"/>
+              <w:left w:w="100" w:type="dxa"/>
+              <w:bottom w:w="100" w:type="dxa"/>
+              <w:right w:w="100" w:type="dxa"/>
+            </w:tcMar>
+          </w:tcPr>
+          <w:p>
+            <w:pPr>
+              <w:spacing w:after="0" w:line="240" w:lineRule="auto"/>
+              <w:rPr>
+                <w:rFonts w:ascii="Arial" w:eastAsia="Times New Roman" w:hAnsi="Arial" w:cs="Arial"/>
+                <w:color w:val="000000"/>
+                <w:lang w:eastAsia="en-GB"/>
+              </w:rPr>
+            </w:pPr>
+            <w:r>
+              <w:rPr>
+                <w:rFonts w:ascii="Arial" w:eastAsia="Times New Roman" w:hAnsi="Arial" w:cs="Arial"/>
+                <w:lang w:eastAsia="en-GB"/>
+              </w:rPr>
+              <w:t>Actualisation de la page et affichage des nouvelles informations</w:t>
+            </w:r>
+          </w:p>
+        </w:tc>
+      </w:tr>
+      <w:tr>
+        <w:trPr>
+          <w:trHeight w:val="775"/>
+        </w:trPr>
+        <w:tc>
+          <w:tcPr>
+            <w:tcW w:w="1359" w:type="dxa"/>
+            <w:tcBorders>
+              <w:top w:val="single" w:sz="8" w:space="0" w:color="000000"/>
+              <w:left w:val="single" w:sz="8" w:space="0" w:color="000000"/>
+              <w:bottom w:val="single" w:sz="8" w:space="0" w:color="000000"/>
+              <w:right w:val="single" w:sz="8" w:space="0" w:color="000000"/>
+            </w:tcBorders>
+            <w:tcMar>
+              <w:top w:w="100" w:type="dxa"/>
+              <w:left w:w="100" w:type="dxa"/>
+              <w:bottom w:w="100" w:type="dxa"/>
+              <w:right w:w="100" w:type="dxa"/>
+            </w:tcMar>
+          </w:tcPr>
+          <w:p>
+            <w:pPr>
+              <w:spacing w:after="0" w:line="240" w:lineRule="auto"/>
+              <w:rPr>
+                <w:rFonts w:ascii="Arial" w:eastAsia="Times New Roman" w:hAnsi="Arial" w:cs="Arial"/>
+                <w:color w:val="000000"/>
+                <w:lang w:eastAsia="en-GB"/>
+              </w:rPr>
+            </w:pPr>
+            <w:r>
+              <w:rPr>
+                <w:rFonts w:ascii="Arial" w:eastAsia="Times New Roman" w:hAnsi="Arial" w:cs="Arial"/>
+                <w:color w:val="000000"/>
+                <w:lang w:eastAsia="en-GB"/>
+              </w:rPr>
+              <w:t>5</w:t>
+            </w:r>
+          </w:p>
+        </w:tc>
+        <w:tc>
+          <w:tcPr>
+            <w:tcW w:w="0" w:type="auto"/>
+            <w:tcBorders>
+              <w:top w:val="single" w:sz="8" w:space="0" w:color="000000"/>
+              <w:left w:val="single" w:sz="8" w:space="0" w:color="000000"/>
+              <w:bottom w:val="single" w:sz="8" w:space="0" w:color="000000"/>
+              <w:right w:val="single" w:sz="8" w:space="0" w:color="000000"/>
+            </w:tcBorders>
+            <w:tcMar>
+              <w:top w:w="100" w:type="dxa"/>
+              <w:left w:w="100" w:type="dxa"/>
+              <w:bottom w:w="100" w:type="dxa"/>
+              <w:right w:w="100" w:type="dxa"/>
+            </w:tcMar>
+          </w:tcPr>
+          <w:p>
+            <w:pPr>
+              <w:spacing w:after="0" w:line="240" w:lineRule="auto"/>
+              <w:rPr>
+                <w:rFonts w:ascii="Arial" w:eastAsia="Times New Roman" w:hAnsi="Arial" w:cs="Arial"/>
+                <w:color w:val="000000"/>
+                <w:lang w:eastAsia="en-GB"/>
+              </w:rPr>
+            </w:pPr>
+            <w:r>
+              <w:rPr>
+                <w:rFonts w:ascii="Arial" w:eastAsia="Times New Roman" w:hAnsi="Arial" w:cs="Arial"/>
+                <w:color w:val="000000"/>
+                <w:lang w:eastAsia="en-GB"/>
+              </w:rPr>
+              <w:t>Activation du temps</w:t>
+            </w:r>
+          </w:p>
+        </w:tc>
+        <w:tc>
+          <w:tcPr>
+            <w:tcW w:w="2655" w:type="dxa"/>
+            <w:tcBorders>
+              <w:top w:val="single" w:sz="8" w:space="0" w:color="000000"/>
+              <w:left w:val="single" w:sz="8" w:space="0" w:color="000000"/>
+              <w:bottom w:val="single" w:sz="8" w:space="0" w:color="000000"/>
+              <w:right w:val="single" w:sz="8" w:space="0" w:color="000000"/>
+            </w:tcBorders>
+            <w:tcMar>
+              <w:top w:w="100" w:type="dxa"/>
+              <w:left w:w="100" w:type="dxa"/>
+              <w:bottom w:w="100" w:type="dxa"/>
+              <w:right w:w="100" w:type="dxa"/>
+            </w:tcMar>
+          </w:tcPr>
+          <w:p>
+            <w:pPr>
+              <w:spacing w:after="0" w:line="240" w:lineRule="auto"/>
+              <w:rPr>
+                <w:rFonts w:ascii="Arial" w:eastAsia="Times New Roman" w:hAnsi="Arial" w:cs="Arial"/>
+                <w:color w:val="000000"/>
+                <w:lang w:eastAsia="en-GB"/>
+              </w:rPr>
+            </w:pPr>
+            <w:r>
+              <w:rPr>
+                <w:rFonts w:ascii="Arial" w:eastAsia="Times New Roman" w:hAnsi="Arial" w:cs="Arial"/>
+                <w:color w:val="000000"/>
+                <w:lang w:eastAsia="en-GB"/>
+              </w:rPr>
+              <w:t>Le champ temps devient modifiable</w:t>
+            </w:r>
+          </w:p>
+        </w:tc>
+        <w:tc>
+          <w:tcPr>
+            <w:tcW w:w="2813" w:type="dxa"/>
+            <w:tcBorders>
+              <w:top w:val="single" w:sz="8" w:space="0" w:color="000000"/>
+              <w:left w:val="single" w:sz="8" w:space="0" w:color="000000"/>
+              <w:bottom w:val="single" w:sz="8" w:space="0" w:color="000000"/>
+              <w:right w:val="single" w:sz="8" w:space="0" w:color="000000"/>
+            </w:tcBorders>
+            <w:tcMar>
+              <w:top w:w="100" w:type="dxa"/>
+              <w:left w:w="100" w:type="dxa"/>
+              <w:bottom w:w="100" w:type="dxa"/>
+              <w:right w:w="100" w:type="dxa"/>
+            </w:tcMar>
+          </w:tcPr>
+          <w:p>
+            <w:pPr>
+              <w:spacing w:after="0" w:line="240" w:lineRule="auto"/>
+              <w:rPr>
+                <w:rFonts w:ascii="Arial" w:eastAsia="Times New Roman" w:hAnsi="Arial" w:cs="Arial"/>
+                <w:color w:val="000000"/>
+                <w:lang w:eastAsia="en-GB"/>
+              </w:rPr>
+            </w:pPr>
+            <w:r>
+              <w:rPr>
+                <w:rFonts w:ascii="Arial" w:eastAsia="Times New Roman" w:hAnsi="Arial" w:cs="Arial"/>
+                <w:color w:val="000000"/>
+                <w:lang w:eastAsia="en-GB"/>
+              </w:rPr>
+              <w:t>Le champ temps devient modifiable</w:t>
+            </w:r>
+          </w:p>
+        </w:tc>
+      </w:tr>
+      <w:tr>
+        <w:trPr>
+          <w:trHeight w:val="775"/>
+        </w:trPr>
+        <w:tc>
+          <w:tcPr>
+            <w:tcW w:w="1359" w:type="dxa"/>
+            <w:tcBorders>
+              <w:top w:val="single" w:sz="8" w:space="0" w:color="000000"/>
+              <w:left w:val="single" w:sz="8" w:space="0" w:color="000000"/>
+              <w:bottom w:val="single" w:sz="8" w:space="0" w:color="000000"/>
+              <w:right w:val="single" w:sz="8" w:space="0" w:color="000000"/>
+            </w:tcBorders>
+            <w:tcMar>
+              <w:top w:w="100" w:type="dxa"/>
+              <w:left w:w="100" w:type="dxa"/>
+              <w:bottom w:w="100" w:type="dxa"/>
+              <w:right w:w="100" w:type="dxa"/>
+            </w:tcMar>
+          </w:tcPr>
+          <w:p>
+            <w:pPr>
+              <w:spacing w:after="0" w:line="240" w:lineRule="auto"/>
+              <w:rPr>
+                <w:rFonts w:ascii="Arial" w:eastAsia="Times New Roman" w:hAnsi="Arial" w:cs="Arial"/>
+                <w:color w:val="000000"/>
+                <w:lang w:eastAsia="en-GB"/>
+              </w:rPr>
+            </w:pPr>
+            <w:r>
+              <w:rPr>
+                <w:rFonts w:ascii="Arial" w:eastAsia="Times New Roman" w:hAnsi="Arial" w:cs="Arial"/>
+                <w:color w:val="000000"/>
+                <w:lang w:eastAsia="en-GB"/>
+              </w:rPr>
+              <w:t>5, 6</w:t>
+            </w:r>
+          </w:p>
+        </w:tc>
+        <w:tc>
+          <w:tcPr>
+            <w:tcW w:w="0" w:type="auto"/>
+            <w:tcBorders>
+              <w:top w:val="single" w:sz="8" w:space="0" w:color="000000"/>
+              <w:left w:val="single" w:sz="8" w:space="0" w:color="000000"/>
+              <w:bottom w:val="single" w:sz="8" w:space="0" w:color="000000"/>
+              <w:right w:val="single" w:sz="8" w:space="0" w:color="000000"/>
+            </w:tcBorders>
+            <w:tcMar>
+              <w:top w:w="100" w:type="dxa"/>
+              <w:left w:w="100" w:type="dxa"/>
+              <w:bottom w:w="100" w:type="dxa"/>
+              <w:right w:w="100" w:type="dxa"/>
+            </w:tcMar>
+          </w:tcPr>
+          <w:p>
+            <w:pPr>
+              <w:spacing w:after="0" w:line="240" w:lineRule="auto"/>
+              <w:rPr>
+                <w:rFonts w:ascii="Arial" w:eastAsia="Times New Roman" w:hAnsi="Arial" w:cs="Arial"/>
+                <w:color w:val="000000"/>
+                <w:lang w:eastAsia="en-GB"/>
+              </w:rPr>
+            </w:pPr>
+            <w:r>
+              <w:rPr>
+                <w:rFonts w:ascii="Arial" w:eastAsia="Times New Roman" w:hAnsi="Arial" w:cs="Arial"/>
+                <w:color w:val="000000"/>
+                <w:lang w:eastAsia="en-GB"/>
+              </w:rPr>
+              <w:t>Modification de la valeur et sauvegarde</w:t>
+            </w:r>
+          </w:p>
+        </w:tc>
+        <w:tc>
+          <w:tcPr>
+            <w:tcW w:w="2655" w:type="dxa"/>
+            <w:tcBorders>
+              <w:top w:val="single" w:sz="8" w:space="0" w:color="000000"/>
+              <w:left w:val="single" w:sz="8" w:space="0" w:color="000000"/>
+              <w:bottom w:val="single" w:sz="8" w:space="0" w:color="000000"/>
+              <w:right w:val="single" w:sz="8" w:space="0" w:color="000000"/>
+            </w:tcBorders>
+            <w:tcMar>
+              <w:top w:w="100" w:type="dxa"/>
+              <w:left w:w="100" w:type="dxa"/>
+              <w:bottom w:w="100" w:type="dxa"/>
+              <w:right w:w="100" w:type="dxa"/>
+            </w:tcMar>
+          </w:tcPr>
+          <w:p>
+            <w:pPr>
+              <w:spacing w:after="0" w:line="240" w:lineRule="auto"/>
+              <w:rPr>
+                <w:rFonts w:ascii="Arial" w:eastAsia="Times New Roman" w:hAnsi="Arial" w:cs="Arial"/>
+                <w:color w:val="000000"/>
+                <w:lang w:eastAsia="en-GB"/>
+              </w:rPr>
+            </w:pPr>
+            <w:r>
+              <w:rPr>
+                <w:rFonts w:ascii="Arial" w:eastAsia="Times New Roman" w:hAnsi="Arial" w:cs="Arial"/>
+                <w:lang w:eastAsia="en-GB"/>
+              </w:rPr>
+              <w:t>Actualisation de la page et affichage des nouvelles informations</w:t>
+            </w:r>
+          </w:p>
+        </w:tc>
+        <w:tc>
+          <w:tcPr>
+            <w:tcW w:w="2813" w:type="dxa"/>
+            <w:tcBorders>
+              <w:top w:val="single" w:sz="8" w:space="0" w:color="000000"/>
+              <w:left w:val="single" w:sz="8" w:space="0" w:color="000000"/>
+              <w:bottom w:val="single" w:sz="8" w:space="0" w:color="000000"/>
+              <w:right w:val="single" w:sz="8" w:space="0" w:color="000000"/>
+            </w:tcBorders>
+            <w:tcMar>
+              <w:top w:w="100" w:type="dxa"/>
+              <w:left w:w="100" w:type="dxa"/>
+              <w:bottom w:w="100" w:type="dxa"/>
+              <w:right w:w="100" w:type="dxa"/>
+            </w:tcMar>
+          </w:tcPr>
+          <w:p>
+            <w:pPr>
+              <w:spacing w:after="0" w:line="240" w:lineRule="auto"/>
+              <w:rPr>
+                <w:rFonts w:ascii="Arial" w:eastAsia="Times New Roman" w:hAnsi="Arial" w:cs="Arial"/>
+                <w:color w:val="000000"/>
+                <w:lang w:eastAsia="en-GB"/>
+              </w:rPr>
+            </w:pPr>
+            <w:r>
+              <w:rPr>
+                <w:rFonts w:ascii="Arial" w:eastAsia="Times New Roman" w:hAnsi="Arial" w:cs="Arial"/>
+                <w:lang w:eastAsia="en-GB"/>
+              </w:rPr>
+              <w:t>Actualisation de la page et affichage des nouvelles informations</w:t>
+            </w:r>
+          </w:p>
+        </w:tc>
+      </w:tr>
+      <w:tr>
+        <w:trPr>
+          <w:trHeight w:val="775"/>
+        </w:trPr>
+        <w:tc>
+          <w:tcPr>
+            <w:tcW w:w="1359" w:type="dxa"/>
+            <w:tcBorders>
+              <w:top w:val="single" w:sz="8" w:space="0" w:color="000000"/>
+              <w:left w:val="single" w:sz="8" w:space="0" w:color="000000"/>
+              <w:bottom w:val="single" w:sz="8" w:space="0" w:color="000000"/>
+              <w:right w:val="single" w:sz="8" w:space="0" w:color="000000"/>
+            </w:tcBorders>
+            <w:tcMar>
+              <w:top w:w="100" w:type="dxa"/>
+              <w:left w:w="100" w:type="dxa"/>
+              <w:bottom w:w="100" w:type="dxa"/>
+              <w:right w:w="100" w:type="dxa"/>
+            </w:tcMar>
+          </w:tcPr>
+          <w:p>
+            <w:pPr>
+              <w:spacing w:after="0" w:line="240" w:lineRule="auto"/>
+              <w:rPr>
+                <w:rFonts w:ascii="Arial" w:eastAsia="Times New Roman" w:hAnsi="Arial" w:cs="Arial"/>
+                <w:color w:val="000000"/>
+                <w:lang w:eastAsia="en-GB"/>
+              </w:rPr>
+            </w:pPr>
+            <w:r>
+              <w:rPr>
+                <w:rFonts w:ascii="Arial" w:eastAsia="Times New Roman" w:hAnsi="Arial" w:cs="Arial"/>
+                <w:color w:val="000000"/>
+                <w:lang w:eastAsia="en-GB"/>
+              </w:rPr>
+              <w:t>10</w:t>
+            </w:r>
+            <w:r>
+              <w:rPr>
+                <w:rFonts w:ascii="Arial" w:eastAsia="Times New Roman" w:hAnsi="Arial" w:cs="Arial"/>
+                <w:color w:val="000000"/>
+                <w:lang w:eastAsia="en-GB"/>
+              </w:rPr>
+              <w:t>, 11</w:t>
+            </w:r>
+          </w:p>
+        </w:tc>
+        <w:tc>
+          <w:tcPr>
+            <w:tcW w:w="0" w:type="auto"/>
+            <w:tcBorders>
+              <w:top w:val="single" w:sz="8" w:space="0" w:color="000000"/>
+              <w:left w:val="single" w:sz="8" w:space="0" w:color="000000"/>
+              <w:bottom w:val="single" w:sz="8" w:space="0" w:color="000000"/>
+              <w:right w:val="single" w:sz="8" w:space="0" w:color="000000"/>
+            </w:tcBorders>
+            <w:tcMar>
+              <w:top w:w="100" w:type="dxa"/>
+              <w:left w:w="100" w:type="dxa"/>
+              <w:bottom w:w="100" w:type="dxa"/>
+              <w:right w:w="100" w:type="dxa"/>
+            </w:tcMar>
+          </w:tcPr>
+          <w:p>
+            <w:pPr>
+              <w:spacing w:after="0" w:line="240" w:lineRule="auto"/>
+              <w:rPr>
+                <w:rFonts w:ascii="Arial" w:eastAsia="Times New Roman" w:hAnsi="Arial" w:cs="Arial"/>
+                <w:color w:val="000000"/>
+                <w:lang w:eastAsia="en-GB"/>
+              </w:rPr>
+            </w:pPr>
+            <w:r>
+              <w:rPr>
+                <w:rFonts w:ascii="Arial" w:eastAsia="Times New Roman" w:hAnsi="Arial" w:cs="Arial"/>
+                <w:color w:val="000000"/>
+                <w:lang w:eastAsia="en-GB"/>
+              </w:rPr>
+              <w:t>C</w:t>
+            </w:r>
+            <w:r>
+              <w:rPr>
+                <w:rFonts w:ascii="Arial" w:eastAsia="Times New Roman" w:hAnsi="Arial" w:cs="Arial"/>
+                <w:color w:val="000000"/>
+                <w:lang w:eastAsia="en-GB"/>
+              </w:rPr>
+              <w:t>hange</w:t>
+            </w:r>
+            <w:r>
+              <w:rPr>
+                <w:rFonts w:ascii="Arial" w:eastAsia="Times New Roman" w:hAnsi="Arial" w:cs="Arial"/>
+                <w:color w:val="000000"/>
+                <w:lang w:eastAsia="en-GB"/>
+              </w:rPr>
+              <w:t>ment</w:t>
+            </w:r>
+            <w:r>
+              <w:rPr>
+                <w:rFonts w:ascii="Arial" w:eastAsia="Times New Roman" w:hAnsi="Arial" w:cs="Arial"/>
+                <w:color w:val="000000"/>
+                <w:lang w:eastAsia="en-GB"/>
+              </w:rPr>
+              <w:t xml:space="preserve"> </w:t>
+            </w:r>
+            <w:r>
+              <w:rPr>
+                <w:rFonts w:ascii="Arial" w:eastAsia="Times New Roman" w:hAnsi="Arial" w:cs="Arial"/>
+                <w:color w:val="000000"/>
+                <w:lang w:eastAsia="en-GB"/>
+              </w:rPr>
+              <w:t>du</w:t>
+            </w:r>
+            <w:r>
+              <w:rPr>
+                <w:rFonts w:ascii="Arial" w:eastAsia="Times New Roman" w:hAnsi="Arial" w:cs="Arial"/>
+                <w:color w:val="000000"/>
+                <w:lang w:eastAsia="en-GB"/>
+              </w:rPr>
+              <w:t xml:space="preserve"> type de question de QCM à Vrai ou Faux</w:t>
+            </w:r>
+          </w:p>
+        </w:tc>
+        <w:tc>
+          <w:tcPr>
+            <w:tcW w:w="2655" w:type="dxa"/>
+            <w:tcBorders>
+              <w:top w:val="single" w:sz="8" w:space="0" w:color="000000"/>
+              <w:left w:val="single" w:sz="8" w:space="0" w:color="000000"/>
+              <w:bottom w:val="single" w:sz="8" w:space="0" w:color="000000"/>
+              <w:right w:val="single" w:sz="8" w:space="0" w:color="000000"/>
+            </w:tcBorders>
+            <w:tcMar>
+              <w:top w:w="100" w:type="dxa"/>
+              <w:left w:w="100" w:type="dxa"/>
+              <w:bottom w:w="100" w:type="dxa"/>
+              <w:right w:w="100" w:type="dxa"/>
+            </w:tcMar>
+          </w:tcPr>
+          <w:p>
+            <w:pPr>
+              <w:spacing w:after="0" w:line="240" w:lineRule="auto"/>
+              <w:rPr>
+                <w:rFonts w:ascii="Arial" w:eastAsia="Times New Roman" w:hAnsi="Arial" w:cs="Arial"/>
+                <w:color w:val="000000"/>
+                <w:lang w:eastAsia="en-GB"/>
+              </w:rPr>
+            </w:pPr>
+            <w:r>
+              <w:rPr>
+                <w:rFonts w:ascii="Arial" w:eastAsia="Times New Roman" w:hAnsi="Arial" w:cs="Arial"/>
+                <w:color w:val="000000"/>
+                <w:lang w:eastAsia="en-GB"/>
+              </w:rPr>
+              <w:t xml:space="preserve">Le système cache les réponse 3 et 4, rend la réponse 2 à faux et diminue le nombre de </w:t>
+            </w:r>
+            <w:r>
+              <w:rPr>
+                <w:rFonts w:ascii="Arial" w:eastAsia="Times New Roman" w:hAnsi="Arial" w:cs="Arial"/>
+                <w:color w:val="000000"/>
+                <w:lang w:eastAsia="en-GB"/>
+              </w:rPr>
+              <w:lastRenderedPageBreak/>
+              <w:t>réponses requise à 1 et verrouille le champ</w:t>
+            </w:r>
+          </w:p>
+        </w:tc>
+        <w:tc>
+          <w:tcPr>
+            <w:tcW w:w="2813" w:type="dxa"/>
+            <w:tcBorders>
+              <w:top w:val="single" w:sz="8" w:space="0" w:color="000000"/>
+              <w:left w:val="single" w:sz="8" w:space="0" w:color="000000"/>
+              <w:bottom w:val="single" w:sz="8" w:space="0" w:color="000000"/>
+              <w:right w:val="single" w:sz="8" w:space="0" w:color="000000"/>
+            </w:tcBorders>
+            <w:tcMar>
+              <w:top w:w="100" w:type="dxa"/>
+              <w:left w:w="100" w:type="dxa"/>
+              <w:bottom w:w="100" w:type="dxa"/>
+              <w:right w:w="100" w:type="dxa"/>
+            </w:tcMar>
+          </w:tcPr>
+          <w:p>
+            <w:pPr>
+              <w:spacing w:after="0" w:line="240" w:lineRule="auto"/>
+              <w:rPr>
+                <w:rFonts w:ascii="Arial" w:eastAsia="Times New Roman" w:hAnsi="Arial" w:cs="Arial"/>
+                <w:color w:val="000000"/>
+                <w:lang w:eastAsia="en-GB"/>
+              </w:rPr>
+            </w:pPr>
+            <w:r>
+              <w:rPr>
+                <w:rFonts w:ascii="Arial" w:eastAsia="Times New Roman" w:hAnsi="Arial" w:cs="Arial"/>
+                <w:color w:val="000000"/>
+                <w:lang w:eastAsia="en-GB"/>
+              </w:rPr>
+              <w:lastRenderedPageBreak/>
+              <w:t xml:space="preserve">Le système cache les réponse 3 et 4, rend la réponse 2 à faux et diminue le nombre de </w:t>
+            </w:r>
+            <w:r>
+              <w:rPr>
+                <w:rFonts w:ascii="Arial" w:eastAsia="Times New Roman" w:hAnsi="Arial" w:cs="Arial"/>
+                <w:color w:val="000000"/>
+                <w:lang w:eastAsia="en-GB"/>
+              </w:rPr>
+              <w:lastRenderedPageBreak/>
+              <w:t>réponses requise à 1 et verrouille le champ</w:t>
+            </w:r>
+          </w:p>
+        </w:tc>
+      </w:tr>
+      <w:tr>
+        <w:trPr>
+          <w:trHeight w:val="775"/>
+        </w:trPr>
+        <w:tc>
+          <w:tcPr>
+            <w:tcW w:w="1359" w:type="dxa"/>
+            <w:tcBorders>
+              <w:top w:val="single" w:sz="8" w:space="0" w:color="000000"/>
+              <w:left w:val="single" w:sz="8" w:space="0" w:color="000000"/>
+              <w:bottom w:val="single" w:sz="8" w:space="0" w:color="000000"/>
+              <w:right w:val="single" w:sz="8" w:space="0" w:color="000000"/>
+            </w:tcBorders>
+            <w:tcMar>
+              <w:top w:w="100" w:type="dxa"/>
+              <w:left w:w="100" w:type="dxa"/>
+              <w:bottom w:w="100" w:type="dxa"/>
+              <w:right w:w="100" w:type="dxa"/>
+            </w:tcMar>
+          </w:tcPr>
+          <w:p>
+            <w:pPr>
+              <w:spacing w:after="0" w:line="240" w:lineRule="auto"/>
+              <w:rPr>
+                <w:rFonts w:ascii="Arial" w:eastAsia="Times New Roman" w:hAnsi="Arial" w:cs="Arial"/>
+                <w:color w:val="000000"/>
+                <w:lang w:eastAsia="en-GB"/>
+              </w:rPr>
+            </w:pPr>
+            <w:r>
+              <w:rPr>
+                <w:rFonts w:ascii="Arial" w:eastAsia="Times New Roman" w:hAnsi="Arial" w:cs="Arial"/>
+                <w:color w:val="000000"/>
+                <w:lang w:eastAsia="en-GB"/>
+              </w:rPr>
+              <w:lastRenderedPageBreak/>
+              <w:t>10, 11</w:t>
+            </w:r>
+          </w:p>
+        </w:tc>
+        <w:tc>
+          <w:tcPr>
+            <w:tcW w:w="0" w:type="auto"/>
+            <w:tcBorders>
+              <w:top w:val="single" w:sz="8" w:space="0" w:color="000000"/>
+              <w:left w:val="single" w:sz="8" w:space="0" w:color="000000"/>
+              <w:bottom w:val="single" w:sz="8" w:space="0" w:color="000000"/>
+              <w:right w:val="single" w:sz="8" w:space="0" w:color="000000"/>
+            </w:tcBorders>
+            <w:tcMar>
+              <w:top w:w="100" w:type="dxa"/>
+              <w:left w:w="100" w:type="dxa"/>
+              <w:bottom w:w="100" w:type="dxa"/>
+              <w:right w:w="100" w:type="dxa"/>
+            </w:tcMar>
+          </w:tcPr>
+          <w:p>
+            <w:pPr>
+              <w:spacing w:after="0" w:line="240" w:lineRule="auto"/>
+              <w:rPr>
+                <w:rFonts w:ascii="Arial" w:eastAsia="Times New Roman" w:hAnsi="Arial" w:cs="Arial"/>
+                <w:color w:val="000000"/>
+                <w:lang w:eastAsia="en-GB"/>
+              </w:rPr>
+            </w:pPr>
+            <w:r>
+              <w:rPr>
+                <w:rFonts w:ascii="Arial" w:eastAsia="Times New Roman" w:hAnsi="Arial" w:cs="Arial"/>
+                <w:color w:val="000000"/>
+                <w:lang w:eastAsia="en-GB"/>
+              </w:rPr>
+              <w:t>C</w:t>
+            </w:r>
+            <w:r>
+              <w:rPr>
+                <w:rFonts w:ascii="Arial" w:eastAsia="Times New Roman" w:hAnsi="Arial" w:cs="Arial"/>
+                <w:color w:val="000000"/>
+                <w:lang w:eastAsia="en-GB"/>
+              </w:rPr>
+              <w:t>hange</w:t>
+            </w:r>
+            <w:r>
+              <w:rPr>
+                <w:rFonts w:ascii="Arial" w:eastAsia="Times New Roman" w:hAnsi="Arial" w:cs="Arial"/>
+                <w:color w:val="000000"/>
+                <w:lang w:eastAsia="en-GB"/>
+              </w:rPr>
+              <w:t>ment</w:t>
+            </w:r>
+            <w:r>
+              <w:rPr>
+                <w:rFonts w:ascii="Arial" w:eastAsia="Times New Roman" w:hAnsi="Arial" w:cs="Arial"/>
+                <w:color w:val="000000"/>
+                <w:lang w:eastAsia="en-GB"/>
+              </w:rPr>
+              <w:t xml:space="preserve"> </w:t>
+            </w:r>
+            <w:r>
+              <w:rPr>
+                <w:rFonts w:ascii="Arial" w:eastAsia="Times New Roman" w:hAnsi="Arial" w:cs="Arial"/>
+                <w:color w:val="000000"/>
+                <w:lang w:eastAsia="en-GB"/>
+              </w:rPr>
+              <w:t>du</w:t>
+            </w:r>
+            <w:r>
+              <w:rPr>
+                <w:rFonts w:ascii="Arial" w:eastAsia="Times New Roman" w:hAnsi="Arial" w:cs="Arial"/>
+                <w:color w:val="000000"/>
+                <w:lang w:eastAsia="en-GB"/>
+              </w:rPr>
+              <w:t xml:space="preserve"> type de question de Vrai ou Faux à Texte</w:t>
+            </w:r>
+          </w:p>
+        </w:tc>
+        <w:tc>
+          <w:tcPr>
+            <w:tcW w:w="2655" w:type="dxa"/>
+            <w:tcBorders>
+              <w:top w:val="single" w:sz="8" w:space="0" w:color="000000"/>
+              <w:left w:val="single" w:sz="8" w:space="0" w:color="000000"/>
+              <w:bottom w:val="single" w:sz="8" w:space="0" w:color="000000"/>
+              <w:right w:val="single" w:sz="8" w:space="0" w:color="000000"/>
+            </w:tcBorders>
+            <w:tcMar>
+              <w:top w:w="100" w:type="dxa"/>
+              <w:left w:w="100" w:type="dxa"/>
+              <w:bottom w:w="100" w:type="dxa"/>
+              <w:right w:w="100" w:type="dxa"/>
+            </w:tcMar>
+          </w:tcPr>
+          <w:p>
+            <w:pPr>
+              <w:spacing w:after="0" w:line="240" w:lineRule="auto"/>
+              <w:rPr>
+                <w:rFonts w:ascii="Arial" w:eastAsia="Times New Roman" w:hAnsi="Arial" w:cs="Arial"/>
+                <w:color w:val="000000"/>
+                <w:lang w:eastAsia="en-GB"/>
+              </w:rPr>
+            </w:pPr>
+            <w:r>
+              <w:rPr>
+                <w:rFonts w:ascii="Arial" w:eastAsia="Times New Roman" w:hAnsi="Arial" w:cs="Arial"/>
+                <w:color w:val="000000"/>
+                <w:lang w:eastAsia="en-GB"/>
+              </w:rPr>
+              <w:t>Le système cache les réponses et affiche un autre champ réponse ainsi qu’un bouton pour ajouter plusieurs réponses.</w:t>
+            </w:r>
+          </w:p>
+        </w:tc>
+        <w:tc>
+          <w:tcPr>
+            <w:tcW w:w="2813" w:type="dxa"/>
+            <w:tcBorders>
+              <w:top w:val="single" w:sz="8" w:space="0" w:color="000000"/>
+              <w:left w:val="single" w:sz="8" w:space="0" w:color="000000"/>
+              <w:bottom w:val="single" w:sz="8" w:space="0" w:color="000000"/>
+              <w:right w:val="single" w:sz="8" w:space="0" w:color="000000"/>
+            </w:tcBorders>
+            <w:tcMar>
+              <w:top w:w="100" w:type="dxa"/>
+              <w:left w:w="100" w:type="dxa"/>
+              <w:bottom w:w="100" w:type="dxa"/>
+              <w:right w:w="100" w:type="dxa"/>
+            </w:tcMar>
+          </w:tcPr>
+          <w:p>
+            <w:pPr>
+              <w:spacing w:after="0" w:line="240" w:lineRule="auto"/>
+              <w:rPr>
+                <w:rFonts w:ascii="Arial" w:eastAsia="Times New Roman" w:hAnsi="Arial" w:cs="Arial"/>
+                <w:color w:val="000000"/>
+                <w:lang w:eastAsia="en-GB"/>
+              </w:rPr>
+            </w:pPr>
+            <w:r>
+              <w:rPr>
+                <w:rFonts w:ascii="Arial" w:eastAsia="Times New Roman" w:hAnsi="Arial" w:cs="Arial"/>
+                <w:color w:val="000000"/>
+                <w:lang w:eastAsia="en-GB"/>
+              </w:rPr>
+              <w:t>Le système cache les réponses et affiche un autre champ réponse ainsi qu’un bouton pour ajouter plusieurs réponses.</w:t>
+            </w:r>
+          </w:p>
+        </w:tc>
+      </w:tr>
+      <w:tr>
+        <w:trPr>
+          <w:trHeight w:val="775"/>
+        </w:trPr>
+        <w:tc>
+          <w:tcPr>
+            <w:tcW w:w="1359" w:type="dxa"/>
+            <w:tcBorders>
+              <w:top w:val="single" w:sz="8" w:space="0" w:color="000000"/>
+              <w:left w:val="single" w:sz="8" w:space="0" w:color="000000"/>
+              <w:bottom w:val="single" w:sz="8" w:space="0" w:color="000000"/>
+              <w:right w:val="single" w:sz="8" w:space="0" w:color="000000"/>
+            </w:tcBorders>
+            <w:tcMar>
+              <w:top w:w="100" w:type="dxa"/>
+              <w:left w:w="100" w:type="dxa"/>
+              <w:bottom w:w="100" w:type="dxa"/>
+              <w:right w:w="100" w:type="dxa"/>
+            </w:tcMar>
+          </w:tcPr>
+          <w:p>
+            <w:pPr>
+              <w:spacing w:after="0" w:line="240" w:lineRule="auto"/>
+              <w:rPr>
+                <w:rFonts w:ascii="Arial" w:eastAsia="Times New Roman" w:hAnsi="Arial" w:cs="Arial"/>
+                <w:color w:val="000000"/>
+                <w:lang w:eastAsia="en-GB"/>
+              </w:rPr>
+            </w:pPr>
+            <w:r>
+              <w:rPr>
+                <w:rFonts w:ascii="Arial" w:eastAsia="Times New Roman" w:hAnsi="Arial" w:cs="Arial"/>
+                <w:color w:val="000000"/>
+                <w:lang w:eastAsia="en-GB"/>
+              </w:rPr>
+              <w:t>14 ; 15</w:t>
+            </w:r>
+          </w:p>
+        </w:tc>
+        <w:tc>
+          <w:tcPr>
+            <w:tcW w:w="0" w:type="auto"/>
+            <w:tcBorders>
+              <w:top w:val="single" w:sz="8" w:space="0" w:color="000000"/>
+              <w:left w:val="single" w:sz="8" w:space="0" w:color="000000"/>
+              <w:bottom w:val="single" w:sz="8" w:space="0" w:color="000000"/>
+              <w:right w:val="single" w:sz="8" w:space="0" w:color="000000"/>
+            </w:tcBorders>
+            <w:tcMar>
+              <w:top w:w="100" w:type="dxa"/>
+              <w:left w:w="100" w:type="dxa"/>
+              <w:bottom w:w="100" w:type="dxa"/>
+              <w:right w:w="100" w:type="dxa"/>
+            </w:tcMar>
+          </w:tcPr>
+          <w:p>
+            <w:pPr>
+              <w:spacing w:after="0" w:line="240" w:lineRule="auto"/>
+              <w:rPr>
+                <w:rFonts w:ascii="Arial" w:eastAsia="Times New Roman" w:hAnsi="Arial" w:cs="Arial"/>
+                <w:color w:val="000000"/>
+                <w:lang w:eastAsia="en-GB"/>
+              </w:rPr>
+            </w:pPr>
+            <w:r>
+              <w:rPr>
+                <w:rFonts w:ascii="Arial" w:eastAsia="Times New Roman" w:hAnsi="Arial" w:cs="Arial"/>
+                <w:color w:val="000000"/>
+                <w:lang w:eastAsia="en-GB"/>
+              </w:rPr>
+              <w:t xml:space="preserve">Je clique </w:t>
+            </w:r>
+            <w:r>
+              <w:rPr>
+                <w:rFonts w:ascii="Arial" w:eastAsia="Times New Roman" w:hAnsi="Arial" w:cs="Arial"/>
+                <w:color w:val="000000"/>
+                <w:lang w:eastAsia="en-GB"/>
+              </w:rPr>
+              <w:t>sur le bouton + pour ajouter une réponse</w:t>
+            </w:r>
+            <w:r>
+              <w:rPr>
+                <w:rFonts w:ascii="Arial" w:eastAsia="Times New Roman" w:hAnsi="Arial" w:cs="Arial"/>
+                <w:color w:val="000000"/>
+                <w:lang w:eastAsia="en-GB"/>
+              </w:rPr>
+              <w:t xml:space="preserve"> et remplis les champs concernant les réponses</w:t>
+            </w:r>
+          </w:p>
+        </w:tc>
+        <w:tc>
+          <w:tcPr>
+            <w:tcW w:w="2655" w:type="dxa"/>
+            <w:tcBorders>
+              <w:top w:val="single" w:sz="8" w:space="0" w:color="000000"/>
+              <w:left w:val="single" w:sz="8" w:space="0" w:color="000000"/>
+              <w:bottom w:val="single" w:sz="8" w:space="0" w:color="000000"/>
+              <w:right w:val="single" w:sz="8" w:space="0" w:color="000000"/>
+            </w:tcBorders>
+            <w:tcMar>
+              <w:top w:w="100" w:type="dxa"/>
+              <w:left w:w="100" w:type="dxa"/>
+              <w:bottom w:w="100" w:type="dxa"/>
+              <w:right w:w="100" w:type="dxa"/>
+            </w:tcMar>
+          </w:tcPr>
+          <w:p>
+            <w:pPr>
+              <w:spacing w:after="0" w:line="240" w:lineRule="auto"/>
+              <w:rPr>
+                <w:rFonts w:ascii="Arial" w:eastAsia="Times New Roman" w:hAnsi="Arial" w:cs="Arial"/>
+                <w:color w:val="000000"/>
+                <w:lang w:eastAsia="en-GB"/>
+              </w:rPr>
+            </w:pPr>
+            <w:r>
+              <w:rPr>
+                <w:rFonts w:ascii="Arial" w:eastAsia="Times New Roman" w:hAnsi="Arial" w:cs="Arial"/>
+                <w:color w:val="000000"/>
+                <w:lang w:eastAsia="en-GB"/>
+              </w:rPr>
+              <w:t>A</w:t>
+            </w:r>
+            <w:r>
+              <w:rPr>
+                <w:rFonts w:ascii="Arial" w:eastAsia="Times New Roman" w:hAnsi="Arial" w:cs="Arial"/>
+                <w:color w:val="000000"/>
+                <w:lang w:eastAsia="en-GB"/>
+              </w:rPr>
+              <w:t>jout un nouveau champ vide</w:t>
+            </w:r>
+            <w:r>
+              <w:rPr>
+                <w:rFonts w:ascii="Arial" w:eastAsia="Times New Roman" w:hAnsi="Arial" w:cs="Arial"/>
+                <w:color w:val="000000"/>
+                <w:lang w:eastAsia="en-GB"/>
+              </w:rPr>
+              <w:t>, sauvegarde des réponses et actualisation de la page</w:t>
+            </w:r>
+          </w:p>
+        </w:tc>
+        <w:tc>
+          <w:tcPr>
+            <w:tcW w:w="2813" w:type="dxa"/>
+            <w:tcBorders>
+              <w:top w:val="single" w:sz="8" w:space="0" w:color="000000"/>
+              <w:left w:val="single" w:sz="8" w:space="0" w:color="000000"/>
+              <w:bottom w:val="single" w:sz="8" w:space="0" w:color="000000"/>
+              <w:right w:val="single" w:sz="8" w:space="0" w:color="000000"/>
+            </w:tcBorders>
+            <w:tcMar>
+              <w:top w:w="100" w:type="dxa"/>
+              <w:left w:w="100" w:type="dxa"/>
+              <w:bottom w:w="100" w:type="dxa"/>
+              <w:right w:w="100" w:type="dxa"/>
+            </w:tcMar>
+          </w:tcPr>
+          <w:p>
+            <w:pPr>
+              <w:spacing w:after="0" w:line="240" w:lineRule="auto"/>
+              <w:rPr>
+                <w:rFonts w:ascii="Arial" w:eastAsia="Times New Roman" w:hAnsi="Arial" w:cs="Arial"/>
+                <w:color w:val="000000"/>
+                <w:lang w:eastAsia="en-GB"/>
+              </w:rPr>
+            </w:pPr>
+            <w:r>
+              <w:rPr>
+                <w:rFonts w:ascii="Arial" w:eastAsia="Times New Roman" w:hAnsi="Arial" w:cs="Arial"/>
+                <w:color w:val="000000"/>
+                <w:lang w:eastAsia="en-GB"/>
+              </w:rPr>
+              <w:t>A</w:t>
+            </w:r>
+            <w:r>
+              <w:rPr>
+                <w:rFonts w:ascii="Arial" w:eastAsia="Times New Roman" w:hAnsi="Arial" w:cs="Arial"/>
+                <w:color w:val="000000"/>
+                <w:lang w:eastAsia="en-GB"/>
+              </w:rPr>
+              <w:t>jout un nouveau champ vide</w:t>
+            </w:r>
+            <w:r>
+              <w:rPr>
+                <w:rFonts w:ascii="Arial" w:eastAsia="Times New Roman" w:hAnsi="Arial" w:cs="Arial"/>
+                <w:color w:val="000000"/>
+                <w:lang w:eastAsia="en-GB"/>
+              </w:rPr>
+              <w:t>, sauvegarde des réponses et actualisation de la page</w:t>
             </w:r>
           </w:p>
         </w:tc>
@@ -11742,11 +13565,1328 @@
     </w:tbl>
     <w:p>
       <w:pPr>
+        <w:pStyle w:val="Paragraphedeliste"/>
         <w:rPr>
-          <w:rFonts w:ascii="Arial" w:hAnsi="Arial" w:cs="Arial"/>
+          <w:rFonts w:ascii="Arial" w:eastAsia="Times New Roman" w:hAnsi="Arial" w:cs="Arial"/>
+          <w:b/>
+          <w:bCs/>
+          <w:color w:val="000000"/>
+          <w:sz w:val="27"/>
+          <w:szCs w:val="27"/>
+          <w:lang w:eastAsia="en-GB"/>
         </w:rPr>
       </w:pPr>
     </w:p>
+    <w:p>
+      <w:pPr>
+        <w:pStyle w:val="Paragraphedeliste"/>
+        <w:numPr>
+          <w:ilvl w:val="0"/>
+          <w:numId w:val="1"/>
+        </w:numPr>
+        <w:rPr>
+          <w:rFonts w:ascii="Arial" w:eastAsia="Times New Roman" w:hAnsi="Arial" w:cs="Arial"/>
+          <w:b/>
+          <w:bCs/>
+          <w:color w:val="000000"/>
+          <w:sz w:val="27"/>
+          <w:szCs w:val="27"/>
+          <w:lang w:eastAsia="en-GB"/>
+        </w:rPr>
+      </w:pPr>
+      <w:r>
+        <w:rPr>
+          <w:rFonts w:ascii="Arial" w:eastAsia="Times New Roman" w:hAnsi="Arial" w:cs="Arial"/>
+          <w:color w:val="000000"/>
+          <w:sz w:val="27"/>
+          <w:szCs w:val="27"/>
+          <w:lang w:eastAsia="en-GB"/>
+        </w:rPr>
+        <w:t>Cas d'utilisation "</w:t>
+      </w:r>
+      <w:r>
+        <w:rPr>
+          <w:rFonts w:ascii="Arial" w:eastAsia="Times New Roman" w:hAnsi="Arial" w:cs="Arial"/>
+          <w:color w:val="000000"/>
+          <w:sz w:val="27"/>
+          <w:szCs w:val="27"/>
+          <w:lang w:eastAsia="en-GB"/>
+        </w:rPr>
+        <w:t>Versions</w:t>
+      </w:r>
+      <w:r>
+        <w:rPr>
+          <w:rFonts w:ascii="Arial" w:eastAsia="Times New Roman" w:hAnsi="Arial" w:cs="Arial"/>
+          <w:color w:val="000000"/>
+          <w:sz w:val="27"/>
+          <w:szCs w:val="27"/>
+          <w:lang w:eastAsia="en-GB"/>
+        </w:rPr>
+        <w:t>"</w:t>
+      </w:r>
+    </w:p>
+    <w:tbl>
+      <w:tblPr>
+        <w:tblW w:w="9026" w:type="dxa"/>
+        <w:tblCellMar>
+          <w:top w:w="15" w:type="dxa"/>
+          <w:left w:w="15" w:type="dxa"/>
+          <w:bottom w:w="15" w:type="dxa"/>
+          <w:right w:w="15" w:type="dxa"/>
+        </w:tblCellMar>
+        <w:tblLook w:val="04A0" w:firstRow="1" w:lastRow="0" w:firstColumn="1" w:lastColumn="0" w:noHBand="0" w:noVBand="1"/>
+      </w:tblPr>
+      <w:tblGrid>
+        <w:gridCol w:w="9026"/>
+      </w:tblGrid>
+      <w:tr>
+        <w:tc>
+          <w:tcPr>
+            <w:tcW w:w="0" w:type="auto"/>
+            <w:tcBorders>
+              <w:top w:val="single" w:sz="8" w:space="0" w:color="000000"/>
+              <w:left w:val="single" w:sz="8" w:space="0" w:color="000000"/>
+              <w:bottom w:val="single" w:sz="8" w:space="0" w:color="000000"/>
+              <w:right w:val="single" w:sz="8" w:space="0" w:color="000000"/>
+            </w:tcBorders>
+            <w:tcMar>
+              <w:top w:w="100" w:type="dxa"/>
+              <w:left w:w="100" w:type="dxa"/>
+              <w:bottom w:w="100" w:type="dxa"/>
+              <w:right w:w="100" w:type="dxa"/>
+            </w:tcMar>
+            <w:hideMark/>
+          </w:tcPr>
+          <w:p>
+            <w:pPr>
+              <w:spacing w:after="0" w:line="240" w:lineRule="auto"/>
+              <w:rPr>
+                <w:rFonts w:ascii="Arial" w:eastAsia="Times New Roman" w:hAnsi="Arial" w:cs="Arial"/>
+                <w:sz w:val="24"/>
+                <w:szCs w:val="24"/>
+                <w:lang w:eastAsia="en-GB"/>
+              </w:rPr>
+            </w:pPr>
+            <w:r>
+              <w:rPr>
+                <w:rFonts w:ascii="Arial" w:eastAsia="Times New Roman" w:hAnsi="Arial" w:cs="Arial"/>
+                <w:color w:val="000000"/>
+                <w:lang w:eastAsia="en-GB"/>
+              </w:rPr>
+              <w:t xml:space="preserve">Nom cas d’utilisation : </w:t>
+            </w:r>
+            <w:r>
+              <w:rPr>
+                <w:rFonts w:ascii="Arial" w:eastAsia="Times New Roman" w:hAnsi="Arial" w:cs="Arial"/>
+                <w:color w:val="000000"/>
+                <w:lang w:eastAsia="en-GB"/>
+              </w:rPr>
+              <w:t>Versions</w:t>
+            </w:r>
+          </w:p>
+        </w:tc>
+      </w:tr>
+      <w:tr>
+        <w:tc>
+          <w:tcPr>
+            <w:tcW w:w="0" w:type="auto"/>
+            <w:tcBorders>
+              <w:top w:val="single" w:sz="8" w:space="0" w:color="000000"/>
+              <w:left w:val="single" w:sz="8" w:space="0" w:color="000000"/>
+              <w:bottom w:val="single" w:sz="8" w:space="0" w:color="000000"/>
+              <w:right w:val="single" w:sz="8" w:space="0" w:color="000000"/>
+            </w:tcBorders>
+            <w:tcMar>
+              <w:top w:w="100" w:type="dxa"/>
+              <w:left w:w="100" w:type="dxa"/>
+              <w:bottom w:w="100" w:type="dxa"/>
+              <w:right w:w="100" w:type="dxa"/>
+            </w:tcMar>
+            <w:hideMark/>
+          </w:tcPr>
+          <w:p>
+            <w:pPr>
+              <w:spacing w:after="0" w:line="240" w:lineRule="auto"/>
+              <w:rPr>
+                <w:rFonts w:ascii="Arial" w:eastAsia="Times New Roman" w:hAnsi="Arial" w:cs="Arial"/>
+                <w:sz w:val="24"/>
+                <w:szCs w:val="24"/>
+                <w:lang w:eastAsia="en-GB"/>
+              </w:rPr>
+            </w:pPr>
+            <w:r>
+              <w:rPr>
+                <w:rFonts w:ascii="Arial" w:eastAsia="Times New Roman" w:hAnsi="Arial" w:cs="Arial"/>
+                <w:color w:val="000000"/>
+                <w:lang w:eastAsia="en-GB"/>
+              </w:rPr>
+              <w:t>Acteur déclencheur : administrateur</w:t>
+            </w:r>
+          </w:p>
+        </w:tc>
+      </w:tr>
+      <w:tr>
+        <w:tc>
+          <w:tcPr>
+            <w:tcW w:w="0" w:type="auto"/>
+            <w:tcBorders>
+              <w:top w:val="single" w:sz="8" w:space="0" w:color="000000"/>
+              <w:left w:val="single" w:sz="8" w:space="0" w:color="000000"/>
+              <w:bottom w:val="single" w:sz="8" w:space="0" w:color="000000"/>
+              <w:right w:val="single" w:sz="8" w:space="0" w:color="000000"/>
+            </w:tcBorders>
+            <w:tcMar>
+              <w:top w:w="100" w:type="dxa"/>
+              <w:left w:w="100" w:type="dxa"/>
+              <w:bottom w:w="100" w:type="dxa"/>
+              <w:right w:w="100" w:type="dxa"/>
+            </w:tcMar>
+            <w:hideMark/>
+          </w:tcPr>
+          <w:p>
+            <w:pPr>
+              <w:spacing w:after="0" w:line="240" w:lineRule="auto"/>
+              <w:rPr>
+                <w:rFonts w:ascii="Arial" w:eastAsia="Times New Roman" w:hAnsi="Arial" w:cs="Arial"/>
+                <w:sz w:val="24"/>
+                <w:szCs w:val="24"/>
+                <w:lang w:eastAsia="en-GB"/>
+              </w:rPr>
+            </w:pPr>
+            <w:r>
+              <w:rPr>
+                <w:rFonts w:ascii="Arial" w:eastAsia="Times New Roman" w:hAnsi="Arial" w:cs="Arial"/>
+                <w:color w:val="000000"/>
+                <w:lang w:eastAsia="en-GB"/>
+              </w:rPr>
+              <w:t>Pré conditions : néant</w:t>
+            </w:r>
+          </w:p>
+        </w:tc>
+      </w:tr>
+      <w:tr>
+        <w:tc>
+          <w:tcPr>
+            <w:tcW w:w="0" w:type="auto"/>
+            <w:tcBorders>
+              <w:top w:val="single" w:sz="8" w:space="0" w:color="000000"/>
+              <w:left w:val="single" w:sz="8" w:space="0" w:color="000000"/>
+              <w:bottom w:val="single" w:sz="8" w:space="0" w:color="000000"/>
+              <w:right w:val="single" w:sz="8" w:space="0" w:color="000000"/>
+            </w:tcBorders>
+            <w:tcMar>
+              <w:top w:w="100" w:type="dxa"/>
+              <w:left w:w="100" w:type="dxa"/>
+              <w:bottom w:w="100" w:type="dxa"/>
+              <w:right w:w="100" w:type="dxa"/>
+            </w:tcMar>
+            <w:hideMark/>
+          </w:tcPr>
+          <w:p>
+            <w:pPr>
+              <w:spacing w:after="0" w:line="240" w:lineRule="auto"/>
+              <w:rPr>
+                <w:rFonts w:ascii="Arial" w:eastAsia="Times New Roman" w:hAnsi="Arial" w:cs="Arial"/>
+                <w:sz w:val="24"/>
+                <w:szCs w:val="24"/>
+                <w:lang w:eastAsia="en-GB"/>
+              </w:rPr>
+            </w:pPr>
+            <w:r>
+              <w:rPr>
+                <w:rFonts w:ascii="Arial" w:eastAsia="Times New Roman" w:hAnsi="Arial" w:cs="Arial"/>
+                <w:color w:val="000000"/>
+                <w:lang w:eastAsia="en-GB"/>
+              </w:rPr>
+              <w:t>Scénario nominal :</w:t>
+            </w:r>
+          </w:p>
+          <w:p>
+            <w:pPr>
+              <w:numPr>
+                <w:ilvl w:val="0"/>
+                <w:numId w:val="16"/>
+              </w:numPr>
+              <w:spacing w:after="0" w:line="240" w:lineRule="auto"/>
+              <w:textAlignment w:val="baseline"/>
+              <w:rPr>
+                <w:rFonts w:ascii="Arial" w:eastAsia="Times New Roman" w:hAnsi="Arial" w:cs="Arial"/>
+                <w:color w:val="000000"/>
+                <w:lang w:eastAsia="en-GB"/>
+              </w:rPr>
+            </w:pPr>
+            <w:r>
+              <w:rPr>
+                <w:rFonts w:ascii="Arial" w:eastAsia="Times New Roman" w:hAnsi="Arial" w:cs="Arial"/>
+                <w:color w:val="000000"/>
+                <w:lang w:eastAsia="en-GB"/>
+              </w:rPr>
+              <w:t xml:space="preserve">L’administrateur demande à voir la liste des </w:t>
+            </w:r>
+            <w:r>
+              <w:rPr>
+                <w:rFonts w:ascii="Arial" w:eastAsia="Times New Roman" w:hAnsi="Arial" w:cs="Arial"/>
+                <w:color w:val="000000"/>
+                <w:lang w:eastAsia="en-GB"/>
+              </w:rPr>
+              <w:t>versions</w:t>
+            </w:r>
+            <w:r>
+              <w:rPr>
+                <w:rFonts w:ascii="Arial" w:eastAsia="Times New Roman" w:hAnsi="Arial" w:cs="Arial"/>
+                <w:color w:val="000000"/>
+                <w:lang w:eastAsia="en-GB"/>
+              </w:rPr>
+              <w:t>.</w:t>
+            </w:r>
+          </w:p>
+          <w:p>
+            <w:pPr>
+              <w:numPr>
+                <w:ilvl w:val="0"/>
+                <w:numId w:val="16"/>
+              </w:numPr>
+              <w:spacing w:after="0" w:line="240" w:lineRule="auto"/>
+              <w:textAlignment w:val="baseline"/>
+              <w:rPr>
+                <w:rFonts w:ascii="Arial" w:eastAsia="Times New Roman" w:hAnsi="Arial" w:cs="Arial"/>
+                <w:color w:val="000000"/>
+                <w:lang w:eastAsia="en-GB"/>
+              </w:rPr>
+            </w:pPr>
+            <w:r>
+              <w:rPr>
+                <w:rFonts w:ascii="Arial" w:eastAsia="Times New Roman" w:hAnsi="Arial" w:cs="Arial"/>
+                <w:color w:val="000000"/>
+                <w:lang w:eastAsia="en-GB"/>
+              </w:rPr>
+              <w:lastRenderedPageBreak/>
+              <w:t xml:space="preserve">Le système retourne un tableau contenant les 10 </w:t>
+            </w:r>
+            <w:r>
+              <w:rPr>
+                <w:rFonts w:ascii="Arial" w:eastAsia="Times New Roman" w:hAnsi="Arial" w:cs="Arial"/>
+                <w:color w:val="000000"/>
+                <w:lang w:eastAsia="en-GB"/>
+              </w:rPr>
+              <w:t>premi</w:t>
+            </w:r>
+            <w:r>
+              <w:rPr>
+                <w:rFonts w:ascii="Arial" w:eastAsia="Times New Roman" w:hAnsi="Arial" w:cs="Arial"/>
+                <w:color w:val="000000"/>
+                <w:lang w:eastAsia="en-GB"/>
+              </w:rPr>
+              <w:t>ères</w:t>
+            </w:r>
+            <w:r>
+              <w:rPr>
+                <w:rFonts w:ascii="Arial" w:eastAsia="Times New Roman" w:hAnsi="Arial" w:cs="Arial"/>
+                <w:color w:val="000000"/>
+                <w:lang w:eastAsia="en-GB"/>
+              </w:rPr>
+              <w:t xml:space="preserve"> </w:t>
+            </w:r>
+            <w:r>
+              <w:rPr>
+                <w:rFonts w:ascii="Arial" w:eastAsia="Times New Roman" w:hAnsi="Arial" w:cs="Arial"/>
+                <w:color w:val="000000"/>
+                <w:lang w:eastAsia="en-GB"/>
+              </w:rPr>
+              <w:t xml:space="preserve">versions </w:t>
+            </w:r>
+            <w:r>
+              <w:rPr>
+                <w:rFonts w:ascii="Arial" w:eastAsia="Times New Roman" w:hAnsi="Arial" w:cs="Arial"/>
+                <w:color w:val="000000"/>
+                <w:lang w:eastAsia="en-GB"/>
+              </w:rPr>
+              <w:t>de la liste</w:t>
+            </w:r>
+          </w:p>
+          <w:p>
+            <w:pPr>
+              <w:numPr>
+                <w:ilvl w:val="0"/>
+                <w:numId w:val="16"/>
+              </w:numPr>
+              <w:spacing w:after="0" w:line="240" w:lineRule="auto"/>
+              <w:textAlignment w:val="baseline"/>
+              <w:rPr>
+                <w:rFonts w:ascii="Arial" w:eastAsia="Times New Roman" w:hAnsi="Arial" w:cs="Arial"/>
+                <w:color w:val="000000"/>
+                <w:lang w:eastAsia="en-GB"/>
+              </w:rPr>
+            </w:pPr>
+            <w:r>
+              <w:rPr>
+                <w:rFonts w:ascii="Arial" w:eastAsia="Times New Roman" w:hAnsi="Arial" w:cs="Arial"/>
+                <w:color w:val="000000"/>
+                <w:lang w:eastAsia="en-GB"/>
+              </w:rPr>
+              <w:t>L’administrateur demande à changer la taille de la liste (10/25/50/100)</w:t>
+            </w:r>
+          </w:p>
+          <w:p>
+            <w:pPr>
+              <w:numPr>
+                <w:ilvl w:val="0"/>
+                <w:numId w:val="16"/>
+              </w:numPr>
+              <w:spacing w:after="0" w:line="240" w:lineRule="auto"/>
+              <w:textAlignment w:val="baseline"/>
+              <w:rPr>
+                <w:rFonts w:ascii="Arial" w:eastAsia="Times New Roman" w:hAnsi="Arial" w:cs="Arial"/>
+                <w:color w:val="000000"/>
+                <w:lang w:eastAsia="en-GB"/>
+              </w:rPr>
+            </w:pPr>
+            <w:r>
+              <w:rPr>
+                <w:rFonts w:ascii="Arial" w:eastAsia="Times New Roman" w:hAnsi="Arial" w:cs="Arial"/>
+                <w:color w:val="000000"/>
+                <w:lang w:eastAsia="en-GB"/>
+              </w:rPr>
+              <w:t xml:space="preserve">Le système affiche un tableau contenant le nombre de </w:t>
+            </w:r>
+            <w:r>
+              <w:rPr>
+                <w:rFonts w:ascii="Arial" w:eastAsia="Times New Roman" w:hAnsi="Arial" w:cs="Arial"/>
+                <w:color w:val="000000"/>
+                <w:lang w:eastAsia="en-GB"/>
+              </w:rPr>
+              <w:t>versions</w:t>
+            </w:r>
+            <w:r>
+              <w:rPr>
+                <w:rFonts w:ascii="Arial" w:eastAsia="Times New Roman" w:hAnsi="Arial" w:cs="Arial"/>
+                <w:color w:val="000000"/>
+                <w:lang w:eastAsia="en-GB"/>
+              </w:rPr>
+              <w:t xml:space="preserve"> sélectionné</w:t>
+            </w:r>
+          </w:p>
+          <w:p>
+            <w:pPr>
+              <w:numPr>
+                <w:ilvl w:val="0"/>
+                <w:numId w:val="16"/>
+              </w:numPr>
+              <w:spacing w:after="0" w:line="240" w:lineRule="auto"/>
+              <w:textAlignment w:val="baseline"/>
+              <w:rPr>
+                <w:rFonts w:ascii="Arial" w:eastAsia="Times New Roman" w:hAnsi="Arial" w:cs="Arial"/>
+                <w:color w:val="000000"/>
+                <w:lang w:eastAsia="en-GB"/>
+              </w:rPr>
+            </w:pPr>
+            <w:r>
+              <w:rPr>
+                <w:rFonts w:ascii="Arial" w:eastAsia="Times New Roman" w:hAnsi="Arial" w:cs="Arial"/>
+                <w:color w:val="000000"/>
+                <w:lang w:eastAsia="en-GB"/>
+              </w:rPr>
+              <w:t>L’administrateur change de page</w:t>
+            </w:r>
+          </w:p>
+          <w:p>
+            <w:pPr>
+              <w:numPr>
+                <w:ilvl w:val="0"/>
+                <w:numId w:val="16"/>
+              </w:numPr>
+              <w:spacing w:after="0" w:line="240" w:lineRule="auto"/>
+              <w:textAlignment w:val="baseline"/>
+              <w:rPr>
+                <w:rFonts w:ascii="Arial" w:eastAsia="Times New Roman" w:hAnsi="Arial" w:cs="Arial"/>
+                <w:color w:val="000000"/>
+                <w:lang w:eastAsia="en-GB"/>
+              </w:rPr>
+            </w:pPr>
+            <w:r>
+              <w:rPr>
+                <w:rFonts w:ascii="Arial" w:eastAsia="Times New Roman" w:hAnsi="Arial" w:cs="Arial"/>
+                <w:color w:val="000000"/>
+                <w:lang w:eastAsia="en-GB"/>
+              </w:rPr>
+              <w:t>Le système affiche les X (taille choisie par l’administrateur) prochain</w:t>
+            </w:r>
+            <w:r>
+              <w:rPr>
+                <w:rFonts w:ascii="Arial" w:eastAsia="Times New Roman" w:hAnsi="Arial" w:cs="Arial"/>
+                <w:color w:val="000000"/>
+                <w:lang w:eastAsia="en-GB"/>
+              </w:rPr>
+              <w:t>e</w:t>
+            </w:r>
+            <w:r>
+              <w:rPr>
+                <w:rFonts w:ascii="Arial" w:eastAsia="Times New Roman" w:hAnsi="Arial" w:cs="Arial"/>
+                <w:color w:val="000000"/>
+                <w:lang w:eastAsia="en-GB"/>
+              </w:rPr>
+              <w:t xml:space="preserve">s </w:t>
+            </w:r>
+            <w:r>
+              <w:rPr>
+                <w:rFonts w:ascii="Arial" w:eastAsia="Times New Roman" w:hAnsi="Arial" w:cs="Arial"/>
+                <w:color w:val="000000"/>
+                <w:lang w:eastAsia="en-GB"/>
+              </w:rPr>
+              <w:t>versions</w:t>
+            </w:r>
+          </w:p>
+          <w:p>
+            <w:pPr>
+              <w:numPr>
+                <w:ilvl w:val="0"/>
+                <w:numId w:val="16"/>
+              </w:numPr>
+              <w:spacing w:after="0" w:line="240" w:lineRule="auto"/>
+              <w:textAlignment w:val="baseline"/>
+              <w:rPr>
+                <w:rFonts w:ascii="Arial" w:eastAsia="Times New Roman" w:hAnsi="Arial" w:cs="Arial"/>
+                <w:color w:val="000000"/>
+                <w:lang w:eastAsia="en-GB"/>
+              </w:rPr>
+            </w:pPr>
+            <w:r>
+              <w:rPr>
+                <w:rFonts w:ascii="Arial" w:eastAsia="Times New Roman" w:hAnsi="Arial" w:cs="Arial"/>
+                <w:color w:val="000000"/>
+                <w:lang w:eastAsia="en-GB"/>
+              </w:rPr>
+              <w:t>L’administrateur</w:t>
+            </w:r>
+            <w:r>
+              <w:rPr>
+                <w:rFonts w:ascii="Arial" w:eastAsia="Times New Roman" w:hAnsi="Arial" w:cs="Arial"/>
+                <w:color w:val="000000"/>
+                <w:lang w:eastAsia="en-GB"/>
+              </w:rPr>
+              <w:t xml:space="preserve"> demande à ajouter une nouvelle version</w:t>
+            </w:r>
+          </w:p>
+          <w:p>
+            <w:pPr>
+              <w:numPr>
+                <w:ilvl w:val="0"/>
+                <w:numId w:val="16"/>
+              </w:numPr>
+              <w:spacing w:after="0" w:line="240" w:lineRule="auto"/>
+              <w:textAlignment w:val="baseline"/>
+              <w:rPr>
+                <w:rFonts w:ascii="Arial" w:eastAsia="Times New Roman" w:hAnsi="Arial" w:cs="Arial"/>
+                <w:color w:val="000000"/>
+                <w:lang w:eastAsia="en-GB"/>
+              </w:rPr>
+            </w:pPr>
+            <w:r>
+              <w:rPr>
+                <w:rFonts w:ascii="Arial" w:eastAsia="Times New Roman" w:hAnsi="Arial" w:cs="Arial"/>
+                <w:color w:val="000000"/>
+                <w:lang w:eastAsia="en-GB"/>
+              </w:rPr>
+              <w:t>Le système affiche une fenêtre pour rentrer les informations de la nouvelle version</w:t>
+            </w:r>
+          </w:p>
+          <w:p>
+            <w:pPr>
+              <w:numPr>
+                <w:ilvl w:val="0"/>
+                <w:numId w:val="16"/>
+              </w:numPr>
+              <w:spacing w:after="0" w:line="240" w:lineRule="auto"/>
+              <w:textAlignment w:val="baseline"/>
+              <w:rPr>
+                <w:rFonts w:ascii="Arial" w:eastAsia="Times New Roman" w:hAnsi="Arial" w:cs="Arial"/>
+                <w:color w:val="000000"/>
+                <w:lang w:eastAsia="en-GB"/>
+              </w:rPr>
+            </w:pPr>
+            <w:r>
+              <w:rPr>
+                <w:rFonts w:ascii="Arial" w:eastAsia="Times New Roman" w:hAnsi="Arial" w:cs="Arial"/>
+                <w:color w:val="000000"/>
+                <w:lang w:eastAsia="en-GB"/>
+              </w:rPr>
+              <w:t>L’administrateur rentre les informations et sauvegarde</w:t>
+            </w:r>
+          </w:p>
+          <w:p>
+            <w:pPr>
+              <w:numPr>
+                <w:ilvl w:val="0"/>
+                <w:numId w:val="16"/>
+              </w:numPr>
+              <w:spacing w:after="0" w:line="240" w:lineRule="auto"/>
+              <w:textAlignment w:val="baseline"/>
+              <w:rPr>
+                <w:rFonts w:ascii="Arial" w:eastAsia="Times New Roman" w:hAnsi="Arial" w:cs="Arial"/>
+                <w:color w:val="000000"/>
+                <w:lang w:eastAsia="en-GB"/>
+              </w:rPr>
+            </w:pPr>
+            <w:r>
+              <w:rPr>
+                <w:rFonts w:ascii="Arial" w:eastAsia="Times New Roman" w:hAnsi="Arial" w:cs="Arial"/>
+                <w:color w:val="000000"/>
+                <w:lang w:eastAsia="en-GB"/>
+              </w:rPr>
+              <w:t>Le système ajoute la nouvelle et recharge la page</w:t>
+            </w:r>
+          </w:p>
+          <w:p>
+            <w:pPr>
+              <w:numPr>
+                <w:ilvl w:val="0"/>
+                <w:numId w:val="16"/>
+              </w:numPr>
+              <w:spacing w:after="0" w:line="240" w:lineRule="auto"/>
+              <w:textAlignment w:val="baseline"/>
+              <w:rPr>
+                <w:rFonts w:ascii="Arial" w:eastAsia="Times New Roman" w:hAnsi="Arial" w:cs="Arial"/>
+                <w:color w:val="000000"/>
+                <w:lang w:eastAsia="en-GB"/>
+              </w:rPr>
+            </w:pPr>
+            <w:r>
+              <w:rPr>
+                <w:rFonts w:ascii="Arial" w:eastAsia="Times New Roman" w:hAnsi="Arial" w:cs="Arial"/>
+                <w:color w:val="000000"/>
+                <w:lang w:eastAsia="en-GB"/>
+              </w:rPr>
+              <w:t>L’administrateur demande à désactiver une version</w:t>
+            </w:r>
+          </w:p>
+          <w:p>
+            <w:pPr>
+              <w:numPr>
+                <w:ilvl w:val="0"/>
+                <w:numId w:val="16"/>
+              </w:numPr>
+              <w:spacing w:after="0" w:line="240" w:lineRule="auto"/>
+              <w:textAlignment w:val="baseline"/>
+              <w:rPr>
+                <w:rFonts w:ascii="Arial" w:eastAsia="Times New Roman" w:hAnsi="Arial" w:cs="Arial"/>
+                <w:color w:val="000000"/>
+                <w:lang w:eastAsia="en-GB"/>
+              </w:rPr>
+            </w:pPr>
+            <w:r>
+              <w:rPr>
+                <w:rFonts w:ascii="Arial" w:eastAsia="Times New Roman" w:hAnsi="Arial" w:cs="Arial"/>
+                <w:color w:val="000000"/>
+                <w:lang w:eastAsia="en-GB"/>
+              </w:rPr>
+              <w:t>Le système affiche une fenêtre de confirmation</w:t>
+            </w:r>
+          </w:p>
+          <w:p>
+            <w:pPr>
+              <w:numPr>
+                <w:ilvl w:val="0"/>
+                <w:numId w:val="16"/>
+              </w:numPr>
+              <w:spacing w:after="0" w:line="240" w:lineRule="auto"/>
+              <w:textAlignment w:val="baseline"/>
+              <w:rPr>
+                <w:rFonts w:ascii="Arial" w:eastAsia="Times New Roman" w:hAnsi="Arial" w:cs="Arial"/>
+                <w:color w:val="000000"/>
+                <w:lang w:eastAsia="en-GB"/>
+              </w:rPr>
+            </w:pPr>
+            <w:r>
+              <w:rPr>
+                <w:rFonts w:ascii="Arial" w:eastAsia="Times New Roman" w:hAnsi="Arial" w:cs="Arial"/>
+                <w:color w:val="000000"/>
+                <w:lang w:eastAsia="en-GB"/>
+              </w:rPr>
+              <w:t>L’administrateur confirme</w:t>
+            </w:r>
+          </w:p>
+          <w:p>
+            <w:pPr>
+              <w:numPr>
+                <w:ilvl w:val="0"/>
+                <w:numId w:val="16"/>
+              </w:numPr>
+              <w:spacing w:after="0" w:line="240" w:lineRule="auto"/>
+              <w:textAlignment w:val="baseline"/>
+              <w:rPr>
+                <w:rFonts w:ascii="Arial" w:eastAsia="Times New Roman" w:hAnsi="Arial" w:cs="Arial"/>
+                <w:color w:val="000000"/>
+                <w:lang w:eastAsia="en-GB"/>
+              </w:rPr>
+            </w:pPr>
+            <w:r>
+              <w:rPr>
+                <w:rFonts w:ascii="Arial" w:eastAsia="Times New Roman" w:hAnsi="Arial" w:cs="Arial"/>
+                <w:color w:val="000000"/>
+                <w:lang w:eastAsia="en-GB"/>
+              </w:rPr>
+              <w:t>Le système désactive la version et recharge la page</w:t>
+            </w:r>
+          </w:p>
+          <w:p>
+            <w:pPr>
+              <w:numPr>
+                <w:ilvl w:val="0"/>
+                <w:numId w:val="16"/>
+              </w:numPr>
+              <w:spacing w:after="0" w:line="240" w:lineRule="auto"/>
+              <w:textAlignment w:val="baseline"/>
+              <w:rPr>
+                <w:rFonts w:ascii="Arial" w:eastAsia="Times New Roman" w:hAnsi="Arial" w:cs="Arial"/>
+                <w:color w:val="000000"/>
+                <w:lang w:eastAsia="en-GB"/>
+              </w:rPr>
+            </w:pPr>
+            <w:r>
+              <w:rPr>
+                <w:rFonts w:ascii="Arial" w:eastAsia="Times New Roman" w:hAnsi="Arial" w:cs="Arial"/>
+                <w:color w:val="000000"/>
+                <w:lang w:eastAsia="en-GB"/>
+              </w:rPr>
+              <w:t>L’administrateur demande à supprimer une version</w:t>
+            </w:r>
+          </w:p>
+          <w:p>
+            <w:pPr>
+              <w:numPr>
+                <w:ilvl w:val="0"/>
+                <w:numId w:val="16"/>
+              </w:numPr>
+              <w:spacing w:after="0" w:line="240" w:lineRule="auto"/>
+              <w:textAlignment w:val="baseline"/>
+              <w:rPr>
+                <w:rFonts w:ascii="Arial" w:eastAsia="Times New Roman" w:hAnsi="Arial" w:cs="Arial"/>
+                <w:color w:val="000000"/>
+                <w:lang w:eastAsia="en-GB"/>
+              </w:rPr>
+            </w:pPr>
+            <w:r>
+              <w:rPr>
+                <w:rFonts w:ascii="Arial" w:eastAsia="Times New Roman" w:hAnsi="Arial" w:cs="Arial"/>
+                <w:color w:val="000000"/>
+                <w:lang w:eastAsia="en-GB"/>
+              </w:rPr>
+              <w:t>Le système affiche une fenêtre de confirmation</w:t>
+            </w:r>
+          </w:p>
+          <w:p>
+            <w:pPr>
+              <w:numPr>
+                <w:ilvl w:val="0"/>
+                <w:numId w:val="16"/>
+              </w:numPr>
+              <w:spacing w:after="0" w:line="240" w:lineRule="auto"/>
+              <w:textAlignment w:val="baseline"/>
+              <w:rPr>
+                <w:rFonts w:ascii="Arial" w:eastAsia="Times New Roman" w:hAnsi="Arial" w:cs="Arial"/>
+                <w:color w:val="000000"/>
+                <w:lang w:eastAsia="en-GB"/>
+              </w:rPr>
+            </w:pPr>
+            <w:r>
+              <w:rPr>
+                <w:rFonts w:ascii="Arial" w:eastAsia="Times New Roman" w:hAnsi="Arial" w:cs="Arial"/>
+                <w:color w:val="000000"/>
+                <w:lang w:eastAsia="en-GB"/>
+              </w:rPr>
+              <w:t>L’administrateur valide</w:t>
+            </w:r>
+          </w:p>
+          <w:p>
+            <w:pPr>
+              <w:numPr>
+                <w:ilvl w:val="0"/>
+                <w:numId w:val="16"/>
+              </w:numPr>
+              <w:spacing w:after="0" w:line="240" w:lineRule="auto"/>
+              <w:textAlignment w:val="baseline"/>
+              <w:rPr>
+                <w:rFonts w:ascii="Arial" w:eastAsia="Times New Roman" w:hAnsi="Arial" w:cs="Arial"/>
+                <w:color w:val="000000"/>
+                <w:lang w:eastAsia="en-GB"/>
+              </w:rPr>
+            </w:pPr>
+            <w:r>
+              <w:rPr>
+                <w:rFonts w:ascii="Arial" w:eastAsia="Times New Roman" w:hAnsi="Arial" w:cs="Arial"/>
+                <w:color w:val="000000"/>
+                <w:lang w:eastAsia="en-GB"/>
+              </w:rPr>
+              <w:t>Le système supprime la version et actualise la page.</w:t>
+            </w:r>
+          </w:p>
+        </w:tc>
+      </w:tr>
+      <w:tr>
+        <w:tc>
+          <w:tcPr>
+            <w:tcW w:w="0" w:type="auto"/>
+            <w:tcBorders>
+              <w:top w:val="single" w:sz="8" w:space="0" w:color="000000"/>
+              <w:left w:val="single" w:sz="8" w:space="0" w:color="000000"/>
+              <w:bottom w:val="single" w:sz="8" w:space="0" w:color="000000"/>
+              <w:right w:val="single" w:sz="8" w:space="0" w:color="000000"/>
+            </w:tcBorders>
+            <w:tcMar>
+              <w:top w:w="100" w:type="dxa"/>
+              <w:left w:w="100" w:type="dxa"/>
+              <w:bottom w:w="100" w:type="dxa"/>
+              <w:right w:w="100" w:type="dxa"/>
+            </w:tcMar>
+            <w:hideMark/>
+          </w:tcPr>
+          <w:p>
+            <w:pPr>
+              <w:spacing w:after="0" w:line="240" w:lineRule="auto"/>
+              <w:rPr>
+                <w:rFonts w:ascii="Arial" w:eastAsia="Times New Roman" w:hAnsi="Arial" w:cs="Arial"/>
+                <w:sz w:val="24"/>
+                <w:szCs w:val="24"/>
+                <w:lang w:eastAsia="en-GB"/>
+              </w:rPr>
+            </w:pPr>
+            <w:r>
+              <w:rPr>
+                <w:rFonts w:ascii="Arial" w:eastAsia="Times New Roman" w:hAnsi="Arial" w:cs="Arial"/>
+                <w:color w:val="000000"/>
+                <w:lang w:eastAsia="en-GB"/>
+              </w:rPr>
+              <w:lastRenderedPageBreak/>
+              <w:t>Exceptions :</w:t>
+            </w:r>
+          </w:p>
+        </w:tc>
+      </w:tr>
+    </w:tbl>
+    <w:p>
+      <w:pPr>
+        <w:pStyle w:val="Paragraphedeliste"/>
+        <w:rPr>
+          <w:rFonts w:ascii="Arial" w:eastAsia="Times New Roman" w:hAnsi="Arial" w:cs="Arial"/>
+          <w:b/>
+          <w:bCs/>
+          <w:color w:val="000000"/>
+          <w:sz w:val="27"/>
+          <w:szCs w:val="27"/>
+          <w:lang w:eastAsia="en-GB"/>
+        </w:rPr>
+      </w:pPr>
+    </w:p>
+    <w:p>
+      <w:pPr>
+        <w:pStyle w:val="Paragraphedeliste"/>
+        <w:numPr>
+          <w:ilvl w:val="0"/>
+          <w:numId w:val="1"/>
+        </w:numPr>
+        <w:spacing w:before="320" w:after="80" w:line="240" w:lineRule="auto"/>
+        <w:textAlignment w:val="baseline"/>
+        <w:outlineLvl w:val="2"/>
+        <w:rPr>
+          <w:rFonts w:ascii="Arial" w:eastAsia="Times New Roman" w:hAnsi="Arial" w:cs="Arial"/>
+          <w:b/>
+          <w:bCs/>
+          <w:color w:val="000000"/>
+          <w:sz w:val="27"/>
+          <w:szCs w:val="27"/>
+          <w:lang w:eastAsia="en-GB"/>
+        </w:rPr>
+      </w:pPr>
+      <w:r>
+        <w:rPr>
+          <w:rFonts w:ascii="Arial" w:eastAsia="Times New Roman" w:hAnsi="Arial" w:cs="Arial"/>
+          <w:color w:val="000000"/>
+          <w:sz w:val="28"/>
+          <w:szCs w:val="28"/>
+          <w:lang w:eastAsia="en-GB"/>
+        </w:rPr>
+        <w:t xml:space="preserve">Cas d’utilisation </w:t>
+      </w:r>
+      <w:r>
+        <w:rPr>
+          <w:rFonts w:ascii="Arial" w:eastAsia="Times New Roman" w:hAnsi="Arial" w:cs="Arial"/>
+          <w:color w:val="000000"/>
+          <w:sz w:val="28"/>
+          <w:szCs w:val="28"/>
+          <w:lang w:eastAsia="en-GB"/>
+        </w:rPr>
+        <w:t>"</w:t>
+      </w:r>
+      <w:r>
+        <w:rPr>
+          <w:rFonts w:ascii="Arial" w:eastAsia="Times New Roman" w:hAnsi="Arial" w:cs="Arial"/>
+          <w:color w:val="000000"/>
+          <w:sz w:val="28"/>
+          <w:szCs w:val="28"/>
+          <w:lang w:eastAsia="en-GB"/>
+        </w:rPr>
+        <w:t>Journaux d'Événements</w:t>
+      </w:r>
+      <w:r>
+        <w:rPr>
+          <w:rFonts w:ascii="Arial" w:eastAsia="Times New Roman" w:hAnsi="Arial" w:cs="Arial"/>
+          <w:color w:val="000000"/>
+          <w:sz w:val="27"/>
+          <w:szCs w:val="27"/>
+          <w:lang w:eastAsia="en-GB"/>
+        </w:rPr>
+        <w:t>"</w:t>
+      </w:r>
+      <w:r>
+        <w:rPr>
+          <w:rFonts w:ascii="Arial" w:eastAsia="Times New Roman" w:hAnsi="Arial" w:cs="Arial"/>
+          <w:color w:val="000000"/>
+          <w:sz w:val="28"/>
+          <w:szCs w:val="28"/>
+          <w:lang w:eastAsia="en-GB"/>
+        </w:rPr>
+        <w:t> </w:t>
+      </w:r>
+    </w:p>
+    <w:p>
+      <w:pPr>
+        <w:spacing w:after="0" w:line="240" w:lineRule="auto"/>
+        <w:rPr>
+          <w:rFonts w:ascii="Arial" w:eastAsia="Times New Roman" w:hAnsi="Arial" w:cs="Arial"/>
+          <w:sz w:val="24"/>
+          <w:szCs w:val="24"/>
+          <w:lang w:eastAsia="en-GB"/>
+        </w:rPr>
+      </w:pPr>
+    </w:p>
+    <w:tbl>
+      <w:tblPr>
+        <w:tblW w:w="9026" w:type="dxa"/>
+        <w:tblCellMar>
+          <w:top w:w="15" w:type="dxa"/>
+          <w:left w:w="15" w:type="dxa"/>
+          <w:bottom w:w="15" w:type="dxa"/>
+          <w:right w:w="15" w:type="dxa"/>
+        </w:tblCellMar>
+        <w:tblLook w:val="04A0" w:firstRow="1" w:lastRow="0" w:firstColumn="1" w:lastColumn="0" w:noHBand="0" w:noVBand="1"/>
+      </w:tblPr>
+      <w:tblGrid>
+        <w:gridCol w:w="9026"/>
+      </w:tblGrid>
+      <w:tr>
+        <w:tc>
+          <w:tcPr>
+            <w:tcW w:w="0" w:type="auto"/>
+            <w:tcBorders>
+              <w:top w:val="single" w:sz="8" w:space="0" w:color="000000"/>
+              <w:left w:val="single" w:sz="8" w:space="0" w:color="000000"/>
+              <w:bottom w:val="single" w:sz="8" w:space="0" w:color="000000"/>
+              <w:right w:val="single" w:sz="8" w:space="0" w:color="000000"/>
+            </w:tcBorders>
+            <w:tcMar>
+              <w:top w:w="100" w:type="dxa"/>
+              <w:left w:w="100" w:type="dxa"/>
+              <w:bottom w:w="100" w:type="dxa"/>
+              <w:right w:w="100" w:type="dxa"/>
+            </w:tcMar>
+            <w:hideMark/>
+          </w:tcPr>
+          <w:p>
+            <w:pPr>
+              <w:spacing w:after="0" w:line="240" w:lineRule="auto"/>
+              <w:rPr>
+                <w:rFonts w:ascii="Arial" w:eastAsia="Times New Roman" w:hAnsi="Arial" w:cs="Arial"/>
+                <w:sz w:val="24"/>
+                <w:szCs w:val="24"/>
+                <w:lang w:eastAsia="en-GB"/>
+              </w:rPr>
+            </w:pPr>
+            <w:r>
+              <w:rPr>
+                <w:rFonts w:ascii="Arial" w:eastAsia="Times New Roman" w:hAnsi="Arial" w:cs="Arial"/>
+                <w:color w:val="000000"/>
+                <w:lang w:eastAsia="en-GB"/>
+              </w:rPr>
+              <w:t xml:space="preserve">Nom cas d’utilisation : </w:t>
+            </w:r>
+            <w:r>
+              <w:rPr>
+                <w:rFonts w:ascii="Arial" w:eastAsia="Times New Roman" w:hAnsi="Arial" w:cs="Arial"/>
+                <w:color w:val="000000"/>
+                <w:lang w:eastAsia="en-GB"/>
+              </w:rPr>
+              <w:t>Journaux d’événements</w:t>
+            </w:r>
+          </w:p>
+        </w:tc>
+      </w:tr>
+      <w:tr>
+        <w:tc>
+          <w:tcPr>
+            <w:tcW w:w="0" w:type="auto"/>
+            <w:tcBorders>
+              <w:top w:val="single" w:sz="8" w:space="0" w:color="000000"/>
+              <w:left w:val="single" w:sz="8" w:space="0" w:color="000000"/>
+              <w:bottom w:val="single" w:sz="8" w:space="0" w:color="000000"/>
+              <w:right w:val="single" w:sz="8" w:space="0" w:color="000000"/>
+            </w:tcBorders>
+            <w:tcMar>
+              <w:top w:w="100" w:type="dxa"/>
+              <w:left w:w="100" w:type="dxa"/>
+              <w:bottom w:w="100" w:type="dxa"/>
+              <w:right w:w="100" w:type="dxa"/>
+            </w:tcMar>
+            <w:hideMark/>
+          </w:tcPr>
+          <w:p>
+            <w:pPr>
+              <w:spacing w:after="0" w:line="240" w:lineRule="auto"/>
+              <w:rPr>
+                <w:rFonts w:ascii="Arial" w:eastAsia="Times New Roman" w:hAnsi="Arial" w:cs="Arial"/>
+                <w:sz w:val="24"/>
+                <w:szCs w:val="24"/>
+                <w:lang w:eastAsia="en-GB"/>
+              </w:rPr>
+            </w:pPr>
+            <w:r>
+              <w:rPr>
+                <w:rFonts w:ascii="Arial" w:eastAsia="Times New Roman" w:hAnsi="Arial" w:cs="Arial"/>
+                <w:color w:val="000000"/>
+                <w:lang w:eastAsia="en-GB"/>
+              </w:rPr>
+              <w:t>Acteur déclencheur : administrateur</w:t>
+            </w:r>
+          </w:p>
+        </w:tc>
+      </w:tr>
+      <w:tr>
+        <w:tc>
+          <w:tcPr>
+            <w:tcW w:w="0" w:type="auto"/>
+            <w:tcBorders>
+              <w:top w:val="single" w:sz="8" w:space="0" w:color="000000"/>
+              <w:left w:val="single" w:sz="8" w:space="0" w:color="000000"/>
+              <w:bottom w:val="single" w:sz="8" w:space="0" w:color="000000"/>
+              <w:right w:val="single" w:sz="8" w:space="0" w:color="000000"/>
+            </w:tcBorders>
+            <w:tcMar>
+              <w:top w:w="100" w:type="dxa"/>
+              <w:left w:w="100" w:type="dxa"/>
+              <w:bottom w:w="100" w:type="dxa"/>
+              <w:right w:w="100" w:type="dxa"/>
+            </w:tcMar>
+            <w:hideMark/>
+          </w:tcPr>
+          <w:p>
+            <w:pPr>
+              <w:spacing w:after="0" w:line="240" w:lineRule="auto"/>
+              <w:rPr>
+                <w:rFonts w:ascii="Arial" w:eastAsia="Times New Roman" w:hAnsi="Arial" w:cs="Arial"/>
+                <w:sz w:val="24"/>
+                <w:szCs w:val="24"/>
+                <w:lang w:eastAsia="en-GB"/>
+              </w:rPr>
+            </w:pPr>
+            <w:r>
+              <w:rPr>
+                <w:rFonts w:ascii="Arial" w:eastAsia="Times New Roman" w:hAnsi="Arial" w:cs="Arial"/>
+                <w:color w:val="000000"/>
+                <w:lang w:eastAsia="en-GB"/>
+              </w:rPr>
+              <w:t>Pré conditions : néant</w:t>
+            </w:r>
+          </w:p>
+        </w:tc>
+      </w:tr>
+      <w:tr>
+        <w:tc>
+          <w:tcPr>
+            <w:tcW w:w="0" w:type="auto"/>
+            <w:tcBorders>
+              <w:top w:val="single" w:sz="8" w:space="0" w:color="000000"/>
+              <w:left w:val="single" w:sz="8" w:space="0" w:color="000000"/>
+              <w:bottom w:val="single" w:sz="8" w:space="0" w:color="000000"/>
+              <w:right w:val="single" w:sz="8" w:space="0" w:color="000000"/>
+            </w:tcBorders>
+            <w:tcMar>
+              <w:top w:w="100" w:type="dxa"/>
+              <w:left w:w="100" w:type="dxa"/>
+              <w:bottom w:w="100" w:type="dxa"/>
+              <w:right w:w="100" w:type="dxa"/>
+            </w:tcMar>
+            <w:hideMark/>
+          </w:tcPr>
+          <w:p>
+            <w:pPr>
+              <w:spacing w:after="0" w:line="240" w:lineRule="auto"/>
+              <w:rPr>
+                <w:rFonts w:ascii="Arial" w:eastAsia="Times New Roman" w:hAnsi="Arial" w:cs="Arial"/>
+                <w:sz w:val="24"/>
+                <w:szCs w:val="24"/>
+                <w:lang w:eastAsia="en-GB"/>
+              </w:rPr>
+            </w:pPr>
+            <w:r>
+              <w:rPr>
+                <w:rFonts w:ascii="Arial" w:eastAsia="Times New Roman" w:hAnsi="Arial" w:cs="Arial"/>
+                <w:color w:val="000000"/>
+                <w:lang w:eastAsia="en-GB"/>
+              </w:rPr>
+              <w:t>Scénario nominal :</w:t>
+            </w:r>
+          </w:p>
+          <w:p>
+            <w:pPr>
+              <w:numPr>
+                <w:ilvl w:val="0"/>
+                <w:numId w:val="17"/>
+              </w:numPr>
+              <w:spacing w:after="0" w:line="240" w:lineRule="auto"/>
+              <w:textAlignment w:val="baseline"/>
+              <w:rPr>
+                <w:rFonts w:ascii="Arial" w:eastAsia="Times New Roman" w:hAnsi="Arial" w:cs="Arial"/>
+                <w:color w:val="000000"/>
+                <w:lang w:eastAsia="en-GB"/>
+              </w:rPr>
+            </w:pPr>
+            <w:r>
+              <w:rPr>
+                <w:rFonts w:ascii="Arial" w:eastAsia="Times New Roman" w:hAnsi="Arial" w:cs="Arial"/>
+                <w:color w:val="000000"/>
+                <w:lang w:eastAsia="en-GB"/>
+              </w:rPr>
+              <w:t xml:space="preserve">L’administrateur demande à voir la liste des </w:t>
+            </w:r>
+            <w:r>
+              <w:rPr>
+                <w:rFonts w:ascii="Arial" w:eastAsia="Times New Roman" w:hAnsi="Arial" w:cs="Arial"/>
+                <w:color w:val="000000"/>
+                <w:lang w:eastAsia="en-GB"/>
+              </w:rPr>
+              <w:t>événements</w:t>
+            </w:r>
+            <w:r>
+              <w:rPr>
+                <w:rFonts w:ascii="Arial" w:eastAsia="Times New Roman" w:hAnsi="Arial" w:cs="Arial"/>
+                <w:color w:val="000000"/>
+                <w:lang w:eastAsia="en-GB"/>
+              </w:rPr>
+              <w:t>.</w:t>
+            </w:r>
+          </w:p>
+          <w:p>
+            <w:pPr>
+              <w:numPr>
+                <w:ilvl w:val="0"/>
+                <w:numId w:val="17"/>
+              </w:numPr>
+              <w:spacing w:after="0" w:line="240" w:lineRule="auto"/>
+              <w:textAlignment w:val="baseline"/>
+              <w:rPr>
+                <w:rFonts w:ascii="Arial" w:eastAsia="Times New Roman" w:hAnsi="Arial" w:cs="Arial"/>
+                <w:color w:val="000000"/>
+                <w:lang w:eastAsia="en-GB"/>
+              </w:rPr>
+            </w:pPr>
+            <w:r>
+              <w:rPr>
+                <w:rFonts w:ascii="Arial" w:eastAsia="Times New Roman" w:hAnsi="Arial" w:cs="Arial"/>
+                <w:color w:val="000000"/>
+                <w:lang w:eastAsia="en-GB"/>
+              </w:rPr>
+              <w:t>Le système retourne un tableau contenant les 10</w:t>
+            </w:r>
+            <w:r>
+              <w:rPr>
+                <w:rFonts w:ascii="Arial" w:eastAsia="Times New Roman" w:hAnsi="Arial" w:cs="Arial"/>
+                <w:color w:val="000000"/>
+                <w:lang w:eastAsia="en-GB"/>
+              </w:rPr>
+              <w:t>0</w:t>
+            </w:r>
+            <w:r>
+              <w:rPr>
+                <w:rFonts w:ascii="Arial" w:eastAsia="Times New Roman" w:hAnsi="Arial" w:cs="Arial"/>
+                <w:color w:val="000000"/>
+                <w:lang w:eastAsia="en-GB"/>
+              </w:rPr>
+              <w:t xml:space="preserve"> premiers </w:t>
+            </w:r>
+            <w:r>
+              <w:rPr>
+                <w:rFonts w:ascii="Arial" w:eastAsia="Times New Roman" w:hAnsi="Arial" w:cs="Arial"/>
+                <w:color w:val="000000"/>
+                <w:lang w:eastAsia="en-GB"/>
+              </w:rPr>
+              <w:t>événements</w:t>
+            </w:r>
+          </w:p>
+          <w:p>
+            <w:pPr>
+              <w:numPr>
+                <w:ilvl w:val="0"/>
+                <w:numId w:val="17"/>
+              </w:numPr>
+              <w:spacing w:after="0" w:line="240" w:lineRule="auto"/>
+              <w:textAlignment w:val="baseline"/>
+              <w:rPr>
+                <w:rFonts w:ascii="Arial" w:eastAsia="Times New Roman" w:hAnsi="Arial" w:cs="Arial"/>
+                <w:color w:val="000000"/>
+                <w:lang w:eastAsia="en-GB"/>
+              </w:rPr>
+            </w:pPr>
+            <w:r>
+              <w:rPr>
+                <w:rFonts w:ascii="Arial" w:eastAsia="Times New Roman" w:hAnsi="Arial" w:cs="Arial"/>
+                <w:color w:val="000000"/>
+                <w:lang w:eastAsia="en-GB"/>
+              </w:rPr>
+              <w:t>L’administrateur change de page</w:t>
+            </w:r>
+          </w:p>
+          <w:p>
+            <w:pPr>
+              <w:numPr>
+                <w:ilvl w:val="0"/>
+                <w:numId w:val="17"/>
+              </w:numPr>
+              <w:spacing w:after="0" w:line="240" w:lineRule="auto"/>
+              <w:textAlignment w:val="baseline"/>
+              <w:rPr>
+                <w:rFonts w:ascii="Arial" w:eastAsia="Times New Roman" w:hAnsi="Arial" w:cs="Arial"/>
+                <w:color w:val="000000"/>
+                <w:lang w:eastAsia="en-GB"/>
+              </w:rPr>
+            </w:pPr>
+            <w:r>
+              <w:rPr>
+                <w:rFonts w:ascii="Arial" w:eastAsia="Times New Roman" w:hAnsi="Arial" w:cs="Arial"/>
+                <w:color w:val="000000"/>
+                <w:lang w:eastAsia="en-GB"/>
+              </w:rPr>
+              <w:t>Le système affiche les X (taille choisie par l’administrateur) prochains signalements</w:t>
+            </w:r>
+          </w:p>
+          <w:p>
+            <w:pPr>
+              <w:numPr>
+                <w:ilvl w:val="0"/>
+                <w:numId w:val="17"/>
+              </w:numPr>
+              <w:spacing w:after="0" w:line="240" w:lineRule="auto"/>
+              <w:textAlignment w:val="baseline"/>
+              <w:rPr>
+                <w:rFonts w:ascii="Arial" w:eastAsia="Times New Roman" w:hAnsi="Arial" w:cs="Arial"/>
+                <w:color w:val="000000"/>
+                <w:lang w:eastAsia="en-GB"/>
+              </w:rPr>
+            </w:pPr>
+            <w:r>
+              <w:rPr>
+                <w:rFonts w:ascii="Arial" w:eastAsia="Times New Roman" w:hAnsi="Arial" w:cs="Arial"/>
+                <w:color w:val="000000"/>
+                <w:lang w:eastAsia="en-GB"/>
+              </w:rPr>
+              <w:t xml:space="preserve">L’administrateur </w:t>
+            </w:r>
+            <w:r>
+              <w:rPr>
+                <w:rFonts w:ascii="Arial" w:eastAsia="Times New Roman" w:hAnsi="Arial" w:cs="Arial"/>
+                <w:color w:val="000000"/>
+                <w:lang w:eastAsia="en-GB"/>
+              </w:rPr>
+              <w:t>trie la liste</w:t>
+            </w:r>
+          </w:p>
+          <w:p>
+            <w:pPr>
+              <w:numPr>
+                <w:ilvl w:val="0"/>
+                <w:numId w:val="17"/>
+              </w:numPr>
+              <w:spacing w:after="0" w:line="240" w:lineRule="auto"/>
+              <w:textAlignment w:val="baseline"/>
+              <w:rPr>
+                <w:rFonts w:ascii="Arial" w:eastAsia="Times New Roman" w:hAnsi="Arial" w:cs="Arial"/>
+                <w:color w:val="000000"/>
+                <w:lang w:eastAsia="en-GB"/>
+              </w:rPr>
+            </w:pPr>
+            <w:r>
+              <w:rPr>
+                <w:rFonts w:ascii="Arial" w:eastAsia="Times New Roman" w:hAnsi="Arial" w:cs="Arial"/>
+                <w:color w:val="000000"/>
+                <w:lang w:eastAsia="en-GB"/>
+              </w:rPr>
+              <w:t xml:space="preserve">Le système </w:t>
+            </w:r>
+            <w:r>
+              <w:rPr>
+                <w:rFonts w:ascii="Arial" w:eastAsia="Times New Roman" w:hAnsi="Arial" w:cs="Arial"/>
+                <w:color w:val="000000"/>
+                <w:lang w:eastAsia="en-GB"/>
+              </w:rPr>
+              <w:t xml:space="preserve">trie la liste par </w:t>
+            </w:r>
+            <w:r>
+              <w:rPr>
+                <w:rFonts w:ascii="Arial" w:eastAsia="Times New Roman" w:hAnsi="Arial" w:cs="Arial"/>
+                <w:color w:val="000000"/>
+                <w:lang w:eastAsia="en-GB"/>
+              </w:rPr>
+              <w:t>le champ</w:t>
+            </w:r>
+            <w:r>
+              <w:rPr>
+                <w:rFonts w:ascii="Arial" w:eastAsia="Times New Roman" w:hAnsi="Arial" w:cs="Arial"/>
+                <w:color w:val="000000"/>
+                <w:lang w:eastAsia="en-GB"/>
+              </w:rPr>
+              <w:t xml:space="preserve"> choisie par l’administrateur.</w:t>
+            </w:r>
+          </w:p>
+        </w:tc>
+      </w:tr>
+      <w:tr>
+        <w:tc>
+          <w:tcPr>
+            <w:tcW w:w="0" w:type="auto"/>
+            <w:tcBorders>
+              <w:top w:val="single" w:sz="8" w:space="0" w:color="000000"/>
+              <w:left w:val="single" w:sz="8" w:space="0" w:color="000000"/>
+              <w:bottom w:val="single" w:sz="8" w:space="0" w:color="000000"/>
+              <w:right w:val="single" w:sz="8" w:space="0" w:color="000000"/>
+            </w:tcBorders>
+            <w:tcMar>
+              <w:top w:w="100" w:type="dxa"/>
+              <w:left w:w="100" w:type="dxa"/>
+              <w:bottom w:w="100" w:type="dxa"/>
+              <w:right w:w="100" w:type="dxa"/>
+            </w:tcMar>
+            <w:hideMark/>
+          </w:tcPr>
+          <w:p>
+            <w:pPr>
+              <w:spacing w:after="0" w:line="240" w:lineRule="auto"/>
+              <w:rPr>
+                <w:rFonts w:ascii="Arial" w:eastAsia="Times New Roman" w:hAnsi="Arial" w:cs="Arial"/>
+                <w:sz w:val="24"/>
+                <w:szCs w:val="24"/>
+                <w:lang w:eastAsia="en-GB"/>
+              </w:rPr>
+            </w:pPr>
+            <w:r>
+              <w:rPr>
+                <w:rFonts w:ascii="Arial" w:eastAsia="Times New Roman" w:hAnsi="Arial" w:cs="Arial"/>
+                <w:color w:val="000000"/>
+                <w:lang w:eastAsia="en-GB"/>
+              </w:rPr>
+              <w:t>Exceptions :</w:t>
+            </w:r>
+          </w:p>
+        </w:tc>
+      </w:tr>
+    </w:tbl>
     <w:p>
       <w:pPr>
         <w:rPr>
@@ -12488,6 +15628,216 @@
     </w:lvl>
   </w:abstractNum>
   <w:abstractNum w:abstractNumId="7" w15:restartNumberingAfterBreak="0">
+    <w:nsid w:val="39DD0850"/>
+    <w:multiLevelType w:val="multilevel"/>
+    <w:tmpl w:val="7EACEB90"/>
+    <w:lvl w:ilvl="0">
+      <w:start w:val="1"/>
+      <w:numFmt w:val="decimal"/>
+      <w:lvlText w:val="%1."/>
+      <w:lvlJc w:val="left"/>
+      <w:pPr>
+        <w:tabs>
+          <w:tab w:val="num" w:pos="720"/>
+        </w:tabs>
+        <w:ind w:left="720" w:hanging="360"/>
+      </w:pPr>
+    </w:lvl>
+    <w:lvl w:ilvl="1" w:tentative="1">
+      <w:numFmt w:val="decimal"/>
+      <w:lvlText w:val="%2."/>
+      <w:lvlJc w:val="left"/>
+      <w:pPr>
+        <w:tabs>
+          <w:tab w:val="num" w:pos="1440"/>
+        </w:tabs>
+        <w:ind w:left="1440" w:hanging="360"/>
+      </w:pPr>
+    </w:lvl>
+    <w:lvl w:ilvl="2" w:tentative="1">
+      <w:numFmt w:val="decimal"/>
+      <w:lvlText w:val="%3."/>
+      <w:lvlJc w:val="left"/>
+      <w:pPr>
+        <w:tabs>
+          <w:tab w:val="num" w:pos="2160"/>
+        </w:tabs>
+        <w:ind w:left="2160" w:hanging="360"/>
+      </w:pPr>
+    </w:lvl>
+    <w:lvl w:ilvl="3" w:tentative="1">
+      <w:numFmt w:val="decimal"/>
+      <w:lvlText w:val="%4."/>
+      <w:lvlJc w:val="left"/>
+      <w:pPr>
+        <w:tabs>
+          <w:tab w:val="num" w:pos="2880"/>
+        </w:tabs>
+        <w:ind w:left="2880" w:hanging="360"/>
+      </w:pPr>
+    </w:lvl>
+    <w:lvl w:ilvl="4" w:tentative="1">
+      <w:numFmt w:val="decimal"/>
+      <w:lvlText w:val="%5."/>
+      <w:lvlJc w:val="left"/>
+      <w:pPr>
+        <w:tabs>
+          <w:tab w:val="num" w:pos="3600"/>
+        </w:tabs>
+        <w:ind w:left="3600" w:hanging="360"/>
+      </w:pPr>
+    </w:lvl>
+    <w:lvl w:ilvl="5" w:tentative="1">
+      <w:numFmt w:val="decimal"/>
+      <w:lvlText w:val="%6."/>
+      <w:lvlJc w:val="left"/>
+      <w:pPr>
+        <w:tabs>
+          <w:tab w:val="num" w:pos="4320"/>
+        </w:tabs>
+        <w:ind w:left="4320" w:hanging="360"/>
+      </w:pPr>
+    </w:lvl>
+    <w:lvl w:ilvl="6" w:tentative="1">
+      <w:numFmt w:val="decimal"/>
+      <w:lvlText w:val="%7."/>
+      <w:lvlJc w:val="left"/>
+      <w:pPr>
+        <w:tabs>
+          <w:tab w:val="num" w:pos="5040"/>
+        </w:tabs>
+        <w:ind w:left="5040" w:hanging="360"/>
+      </w:pPr>
+    </w:lvl>
+    <w:lvl w:ilvl="7" w:tentative="1">
+      <w:numFmt w:val="decimal"/>
+      <w:lvlText w:val="%8."/>
+      <w:lvlJc w:val="left"/>
+      <w:pPr>
+        <w:tabs>
+          <w:tab w:val="num" w:pos="5760"/>
+        </w:tabs>
+        <w:ind w:left="5760" w:hanging="360"/>
+      </w:pPr>
+    </w:lvl>
+    <w:lvl w:ilvl="8" w:tentative="1">
+      <w:numFmt w:val="decimal"/>
+      <w:lvlText w:val="%9."/>
+      <w:lvlJc w:val="left"/>
+      <w:pPr>
+        <w:tabs>
+          <w:tab w:val="num" w:pos="6480"/>
+        </w:tabs>
+        <w:ind w:left="6480" w:hanging="360"/>
+      </w:pPr>
+    </w:lvl>
+  </w:abstractNum>
+  <w:abstractNum w:abstractNumId="8" w15:restartNumberingAfterBreak="0">
+    <w:nsid w:val="4A36327A"/>
+    <w:multiLevelType w:val="multilevel"/>
+    <w:tmpl w:val="7EACEB90"/>
+    <w:lvl w:ilvl="0">
+      <w:start w:val="1"/>
+      <w:numFmt w:val="decimal"/>
+      <w:lvlText w:val="%1."/>
+      <w:lvlJc w:val="left"/>
+      <w:pPr>
+        <w:tabs>
+          <w:tab w:val="num" w:pos="720"/>
+        </w:tabs>
+        <w:ind w:left="720" w:hanging="360"/>
+      </w:pPr>
+    </w:lvl>
+    <w:lvl w:ilvl="1" w:tentative="1">
+      <w:numFmt w:val="decimal"/>
+      <w:lvlText w:val="%2."/>
+      <w:lvlJc w:val="left"/>
+      <w:pPr>
+        <w:tabs>
+          <w:tab w:val="num" w:pos="1440"/>
+        </w:tabs>
+        <w:ind w:left="1440" w:hanging="360"/>
+      </w:pPr>
+    </w:lvl>
+    <w:lvl w:ilvl="2" w:tentative="1">
+      <w:numFmt w:val="decimal"/>
+      <w:lvlText w:val="%3."/>
+      <w:lvlJc w:val="left"/>
+      <w:pPr>
+        <w:tabs>
+          <w:tab w:val="num" w:pos="2160"/>
+        </w:tabs>
+        <w:ind w:left="2160" w:hanging="360"/>
+      </w:pPr>
+    </w:lvl>
+    <w:lvl w:ilvl="3" w:tentative="1">
+      <w:numFmt w:val="decimal"/>
+      <w:lvlText w:val="%4."/>
+      <w:lvlJc w:val="left"/>
+      <w:pPr>
+        <w:tabs>
+          <w:tab w:val="num" w:pos="2880"/>
+        </w:tabs>
+        <w:ind w:left="2880" w:hanging="360"/>
+      </w:pPr>
+    </w:lvl>
+    <w:lvl w:ilvl="4" w:tentative="1">
+      <w:numFmt w:val="decimal"/>
+      <w:lvlText w:val="%5."/>
+      <w:lvlJc w:val="left"/>
+      <w:pPr>
+        <w:tabs>
+          <w:tab w:val="num" w:pos="3600"/>
+        </w:tabs>
+        <w:ind w:left="3600" w:hanging="360"/>
+      </w:pPr>
+    </w:lvl>
+    <w:lvl w:ilvl="5" w:tentative="1">
+      <w:numFmt w:val="decimal"/>
+      <w:lvlText w:val="%6."/>
+      <w:lvlJc w:val="left"/>
+      <w:pPr>
+        <w:tabs>
+          <w:tab w:val="num" w:pos="4320"/>
+        </w:tabs>
+        <w:ind w:left="4320" w:hanging="360"/>
+      </w:pPr>
+    </w:lvl>
+    <w:lvl w:ilvl="6" w:tentative="1">
+      <w:numFmt w:val="decimal"/>
+      <w:lvlText w:val="%7."/>
+      <w:lvlJc w:val="left"/>
+      <w:pPr>
+        <w:tabs>
+          <w:tab w:val="num" w:pos="5040"/>
+        </w:tabs>
+        <w:ind w:left="5040" w:hanging="360"/>
+      </w:pPr>
+    </w:lvl>
+    <w:lvl w:ilvl="7" w:tentative="1">
+      <w:numFmt w:val="decimal"/>
+      <w:lvlText w:val="%8."/>
+      <w:lvlJc w:val="left"/>
+      <w:pPr>
+        <w:tabs>
+          <w:tab w:val="num" w:pos="5760"/>
+        </w:tabs>
+        <w:ind w:left="5760" w:hanging="360"/>
+      </w:pPr>
+    </w:lvl>
+    <w:lvl w:ilvl="8" w:tentative="1">
+      <w:numFmt w:val="decimal"/>
+      <w:lvlText w:val="%9."/>
+      <w:lvlJc w:val="left"/>
+      <w:pPr>
+        <w:tabs>
+          <w:tab w:val="num" w:pos="6480"/>
+        </w:tabs>
+        <w:ind w:left="6480" w:hanging="360"/>
+      </w:pPr>
+    </w:lvl>
+  </w:abstractNum>
+  <w:abstractNum w:abstractNumId="9" w15:restartNumberingAfterBreak="0">
     <w:nsid w:val="4A5F6133"/>
     <w:multiLevelType w:val="multilevel"/>
     <w:tmpl w:val="7EACEB90"/>
@@ -12592,7 +15942,7 @@
       </w:pPr>
     </w:lvl>
   </w:abstractNum>
-  <w:abstractNum w:abstractNumId="8" w15:restartNumberingAfterBreak="0">
+  <w:abstractNum w:abstractNumId="10" w15:restartNumberingAfterBreak="0">
     <w:nsid w:val="4D1019D7"/>
     <w:multiLevelType w:val="multilevel"/>
     <w:tmpl w:val="1D8CD324"/>
@@ -12724,7 +16074,7 @@
       </w:rPr>
     </w:lvl>
   </w:abstractNum>
-  <w:abstractNum w:abstractNumId="9" w15:restartNumberingAfterBreak="0">
+  <w:abstractNum w:abstractNumId="11" w15:restartNumberingAfterBreak="0">
     <w:nsid w:val="55CD5A6B"/>
     <w:multiLevelType w:val="multilevel"/>
     <w:tmpl w:val="18DC21DA"/>
@@ -12829,7 +16179,7 @@
       </w:pPr>
     </w:lvl>
   </w:abstractNum>
-  <w:abstractNum w:abstractNumId="10" w15:restartNumberingAfterBreak="0">
+  <w:abstractNum w:abstractNumId="12" w15:restartNumberingAfterBreak="0">
     <w:nsid w:val="5BA637FA"/>
     <w:multiLevelType w:val="multilevel"/>
     <w:tmpl w:val="7EACEB90"/>
@@ -12934,7 +16284,7 @@
       </w:pPr>
     </w:lvl>
   </w:abstractNum>
-  <w:abstractNum w:abstractNumId="11" w15:restartNumberingAfterBreak="0">
+  <w:abstractNum w:abstractNumId="13" w15:restartNumberingAfterBreak="0">
     <w:nsid w:val="69B91FA5"/>
     <w:multiLevelType w:val="multilevel"/>
     <w:tmpl w:val="7EACEB90"/>
@@ -13039,7 +16389,7 @@
       </w:pPr>
     </w:lvl>
   </w:abstractNum>
-  <w:abstractNum w:abstractNumId="12" w15:restartNumberingAfterBreak="0">
+  <w:abstractNum w:abstractNumId="14" w15:restartNumberingAfterBreak="0">
     <w:nsid w:val="6D662EC5"/>
     <w:multiLevelType w:val="multilevel"/>
     <w:tmpl w:val="F34402CE"/>
@@ -13144,7 +16494,112 @@
       </w:pPr>
     </w:lvl>
   </w:abstractNum>
-  <w:abstractNum w:abstractNumId="13" w15:restartNumberingAfterBreak="0">
+  <w:abstractNum w:abstractNumId="15" w15:restartNumberingAfterBreak="0">
+    <w:nsid w:val="7816303F"/>
+    <w:multiLevelType w:val="multilevel"/>
+    <w:tmpl w:val="0E286B5E"/>
+    <w:lvl w:ilvl="0">
+      <w:start w:val="1"/>
+      <w:numFmt w:val="decimal"/>
+      <w:lvlText w:val="%1."/>
+      <w:lvlJc w:val="left"/>
+      <w:pPr>
+        <w:tabs>
+          <w:tab w:val="num" w:pos="720"/>
+        </w:tabs>
+        <w:ind w:left="720" w:hanging="360"/>
+      </w:pPr>
+    </w:lvl>
+    <w:lvl w:ilvl="1" w:tentative="1">
+      <w:numFmt w:val="decimal"/>
+      <w:lvlText w:val="%2."/>
+      <w:lvlJc w:val="left"/>
+      <w:pPr>
+        <w:tabs>
+          <w:tab w:val="num" w:pos="1440"/>
+        </w:tabs>
+        <w:ind w:left="1440" w:hanging="360"/>
+      </w:pPr>
+    </w:lvl>
+    <w:lvl w:ilvl="2" w:tentative="1">
+      <w:numFmt w:val="decimal"/>
+      <w:lvlText w:val="%3."/>
+      <w:lvlJc w:val="left"/>
+      <w:pPr>
+        <w:tabs>
+          <w:tab w:val="num" w:pos="2160"/>
+        </w:tabs>
+        <w:ind w:left="2160" w:hanging="360"/>
+      </w:pPr>
+    </w:lvl>
+    <w:lvl w:ilvl="3" w:tentative="1">
+      <w:numFmt w:val="decimal"/>
+      <w:lvlText w:val="%4."/>
+      <w:lvlJc w:val="left"/>
+      <w:pPr>
+        <w:tabs>
+          <w:tab w:val="num" w:pos="2880"/>
+        </w:tabs>
+        <w:ind w:left="2880" w:hanging="360"/>
+      </w:pPr>
+    </w:lvl>
+    <w:lvl w:ilvl="4" w:tentative="1">
+      <w:numFmt w:val="decimal"/>
+      <w:lvlText w:val="%5."/>
+      <w:lvlJc w:val="left"/>
+      <w:pPr>
+        <w:tabs>
+          <w:tab w:val="num" w:pos="3600"/>
+        </w:tabs>
+        <w:ind w:left="3600" w:hanging="360"/>
+      </w:pPr>
+    </w:lvl>
+    <w:lvl w:ilvl="5" w:tentative="1">
+      <w:numFmt w:val="decimal"/>
+      <w:lvlText w:val="%6."/>
+      <w:lvlJc w:val="left"/>
+      <w:pPr>
+        <w:tabs>
+          <w:tab w:val="num" w:pos="4320"/>
+        </w:tabs>
+        <w:ind w:left="4320" w:hanging="360"/>
+      </w:pPr>
+    </w:lvl>
+    <w:lvl w:ilvl="6" w:tentative="1">
+      <w:numFmt w:val="decimal"/>
+      <w:lvlText w:val="%7."/>
+      <w:lvlJc w:val="left"/>
+      <w:pPr>
+        <w:tabs>
+          <w:tab w:val="num" w:pos="5040"/>
+        </w:tabs>
+        <w:ind w:left="5040" w:hanging="360"/>
+      </w:pPr>
+    </w:lvl>
+    <w:lvl w:ilvl="7" w:tentative="1">
+      <w:numFmt w:val="decimal"/>
+      <w:lvlText w:val="%8."/>
+      <w:lvlJc w:val="left"/>
+      <w:pPr>
+        <w:tabs>
+          <w:tab w:val="num" w:pos="5760"/>
+        </w:tabs>
+        <w:ind w:left="5760" w:hanging="360"/>
+      </w:pPr>
+    </w:lvl>
+    <w:lvl w:ilvl="8" w:tentative="1">
+      <w:numFmt w:val="decimal"/>
+      <w:lvlText w:val="%9."/>
+      <w:lvlJc w:val="left"/>
+      <w:pPr>
+        <w:tabs>
+          <w:tab w:val="num" w:pos="6480"/>
+        </w:tabs>
+        <w:ind w:left="6480" w:hanging="360"/>
+      </w:pPr>
+    </w:lvl>
+  </w:abstractNum>
+  <w:abstractNum w:abstractNumId="16" w15:restartNumberingAfterBreak="0">
     <w:nsid w:val="7A665CE6"/>
     <w:multiLevelType w:val="multilevel"/>
     <w:tmpl w:val="7EACEB90"/>
@@ -13266,7 +16721,7 @@
     <w:abstractNumId w:val="6"/>
   </w:num>
   <w:num w:numId="4" w16cid:durableId="397944172">
-    <w:abstractNumId w:val="12"/>
+    <w:abstractNumId w:val="14"/>
     <w:lvlOverride w:ilvl="0">
       <w:lvl w:ilvl="0">
         <w:numFmt w:val="upperLetter"/>
@@ -13383,7 +16838,7 @@
     <w:abstractNumId w:val="1"/>
   </w:num>
   <w:num w:numId="6" w16cid:durableId="266428757">
-    <w:abstractNumId w:val="9"/>
+    <w:abstractNumId w:val="11"/>
     <w:lvlOverride w:ilvl="0">
       <w:lvl w:ilvl="0">
         <w:numFmt w:val="upperLetter"/>
@@ -13399,21 +16854,30 @@
     <w:abstractNumId w:val="5"/>
   </w:num>
   <w:num w:numId="9" w16cid:durableId="635260981">
+    <w:abstractNumId w:val="16"/>
+  </w:num>
+  <w:num w:numId="10" w16cid:durableId="1064067422">
     <w:abstractNumId w:val="13"/>
   </w:num>
-  <w:num w:numId="10" w16cid:durableId="1064067422">
-    <w:abstractNumId w:val="11"/>
-  </w:num>
   <w:num w:numId="11" w16cid:durableId="1155032809">
-    <w:abstractNumId w:val="8"/>
+    <w:abstractNumId w:val="10"/>
   </w:num>
   <w:num w:numId="12" w16cid:durableId="1602253467">
     <w:abstractNumId w:val="4"/>
   </w:num>
   <w:num w:numId="13" w16cid:durableId="1077753089">
-    <w:abstractNumId w:val="10"/>
+    <w:abstractNumId w:val="12"/>
   </w:num>
   <w:num w:numId="14" w16cid:durableId="1003318395">
+    <w:abstractNumId w:val="9"/>
+  </w:num>
+  <w:num w:numId="15" w16cid:durableId="412703480">
+    <w:abstractNumId w:val="15"/>
+  </w:num>
+  <w:num w:numId="16" w16cid:durableId="707409557">
+    <w:abstractNumId w:val="8"/>
+  </w:num>
+  <w:num w:numId="17" w16cid:durableId="569122789">
     <w:abstractNumId w:val="7"/>
   </w:num>
 </w:numbering>
@@ -13817,7 +17281,7 @@
   <w:style w:type="paragraph" w:default="1" w:styleId="Normal">
     <w:name w:val="Normal"/>
     <w:qFormat/>
-    <w:rsid w:val="0073684A"/>
+    <w:rsid w:val="008E4A3E"/>
     <w:rPr>
       <w:lang w:val="fr-FR"/>
     </w:rPr>

</xml_diff>